<commit_message>
Set-up OLTP and update word Doc
</commit_message>
<xml_diff>
--- a/Project Design for subsystem process Template.docx
+++ b/Project Design for subsystem process Template.docx
@@ -1244,7 +1244,6 @@
               </w:rPr>
               <w:t xml:space="preserve">, </w:t>
             </w:r>
-            <w:bookmarkStart w:id="0" w:name="_GoBack"/>
             <w:proofErr w:type="spellStart"/>
             <w:r>
               <w:rPr>
@@ -1252,7 +1251,6 @@
               </w:rPr>
               <w:t>genreName</w:t>
             </w:r>
-            <w:bookmarkEnd w:id="0"/>
             <w:proofErr w:type="spellEnd"/>
             <w:r>
               <w:rPr>
@@ -2331,6 +2329,685 @@
                 <w:lang w:val="en-CA"/>
               </w:rPr>
               <w:t xml:space="preserve"> (P)</w:t>
+            </w:r>
+          </w:p>
+        </w:tc>
+      </w:tr>
+    </w:tbl>
+    <w:p>
+      <w:pPr>
+        <w:rPr>
+          <w:lang w:val="en-CA" w:eastAsia="en-CA"/>
+        </w:rPr>
+      </w:pPr>
+    </w:p>
+    <w:p>
+      <w:pPr>
+        <w:rPr>
+          <w:lang w:val="en-CA" w:eastAsia="en-CA"/>
+        </w:rPr>
+      </w:pPr>
+    </w:p>
+    <w:tbl>
+      <w:tblPr>
+        <w:tblStyle w:val="TableGrid"/>
+        <w:tblW w:w="0" w:type="auto"/>
+        <w:tblLook w:val="04A0" w:firstRow="1" w:lastRow="0" w:firstColumn="1" w:lastColumn="0" w:noHBand="0" w:noVBand="1"/>
+      </w:tblPr>
+      <w:tblGrid>
+        <w:gridCol w:w="2405"/>
+        <w:gridCol w:w="2126"/>
+        <w:gridCol w:w="4819"/>
+      </w:tblGrid>
+      <w:tr>
+        <w:tc>
+          <w:tcPr>
+            <w:tcW w:w="4531" w:type="dxa"/>
+            <w:gridSpan w:val="2"/>
+            <w:shd w:val="clear" w:color="auto" w:fill="DBDBDB" w:themeFill="accent3" w:themeFillTint="66"/>
+          </w:tcPr>
+          <w:p>
+            <w:pPr>
+              <w:rPr>
+                <w:b/>
+                <w:sz w:val="18"/>
+                <w:lang w:val="en-CA"/>
+              </w:rPr>
+            </w:pPr>
+            <w:r>
+              <w:rPr>
+                <w:b/>
+                <w:sz w:val="18"/>
+                <w:lang w:val="en-CA"/>
+              </w:rPr>
+              <w:t>Controls</w:t>
+            </w:r>
+          </w:p>
+        </w:tc>
+        <w:tc>
+          <w:tcPr>
+            <w:tcW w:w="4819" w:type="dxa"/>
+            <w:shd w:val="clear" w:color="auto" w:fill="DBDBDB" w:themeFill="accent3" w:themeFillTint="66"/>
+          </w:tcPr>
+          <w:p>
+            <w:pPr>
+              <w:rPr>
+                <w:b/>
+                <w:sz w:val="18"/>
+                <w:lang w:val="en-CA"/>
+              </w:rPr>
+            </w:pPr>
+            <w:r>
+              <w:rPr>
+                <w:b/>
+                <w:sz w:val="18"/>
+                <w:lang w:val="en-CA"/>
+              </w:rPr>
+              <w:t>Events</w:t>
+            </w:r>
+          </w:p>
+        </w:tc>
+      </w:tr>
+      <w:tr>
+        <w:tc>
+          <w:tcPr>
+            <w:tcW w:w="4531" w:type="dxa"/>
+            <w:gridSpan w:val="2"/>
+          </w:tcPr>
+          <w:p>
+            <w:pPr>
+              <w:rPr>
+                <w:lang w:val="en-CA"/>
+              </w:rPr>
+            </w:pPr>
+            <w:proofErr w:type="spellStart"/>
+            <w:r>
+              <w:rPr>
+                <w:lang w:val="en-CA"/>
+              </w:rPr>
+              <w:t>TrackSelectionList</w:t>
+            </w:r>
+            <w:proofErr w:type="spellEnd"/>
+            <w:r>
+              <w:rPr>
+                <w:lang w:val="en-CA"/>
+              </w:rPr>
+              <w:t xml:space="preserve">, </w:t>
+            </w:r>
+            <w:proofErr w:type="spellStart"/>
+            <w:r>
+              <w:rPr>
+                <w:lang w:val="en-CA"/>
+              </w:rPr>
+              <w:t>PlayList</w:t>
+            </w:r>
+            <w:proofErr w:type="spellEnd"/>
+            <w:r>
+              <w:rPr>
+                <w:lang w:val="en-CA"/>
+              </w:rPr>
+              <w:t xml:space="preserve">, </w:t>
+            </w:r>
+            <w:proofErr w:type="spellStart"/>
+            <w:r>
+              <w:rPr>
+                <w:lang w:val="en-CA"/>
+              </w:rPr>
+              <w:t>PlaylistName</w:t>
+            </w:r>
+            <w:proofErr w:type="spellEnd"/>
+          </w:p>
+        </w:tc>
+        <w:tc>
+          <w:tcPr>
+            <w:tcW w:w="4819" w:type="dxa"/>
+          </w:tcPr>
+          <w:p>
+            <w:pPr>
+              <w:rPr>
+                <w:lang w:val="en-CA"/>
+              </w:rPr>
+            </w:pPr>
+            <w:r>
+              <w:rPr>
+                <w:lang w:val="en-CA"/>
+              </w:rPr>
+              <w:t>Code-behind</w:t>
+            </w:r>
+          </w:p>
+          <w:p>
+            <w:pPr>
+              <w:pStyle w:val="ListParagraph"/>
+              <w:numPr>
+                <w:ilvl w:val="0"/>
+                <w:numId w:val="3"/>
+              </w:numPr>
+              <w:rPr>
+                <w:lang w:val="en-CA"/>
+              </w:rPr>
+            </w:pPr>
+            <w:r>
+              <w:rPr>
+                <w:lang w:val="en-CA"/>
+              </w:rPr>
+              <w:t xml:space="preserve">Collect </w:t>
+            </w:r>
+            <w:proofErr w:type="spellStart"/>
+            <w:r>
+              <w:rPr>
+                <w:lang w:val="en-CA"/>
+              </w:rPr>
+              <w:t>trak</w:t>
+            </w:r>
+            <w:proofErr w:type="spellEnd"/>
+            <w:r>
+              <w:rPr>
+                <w:lang w:val="en-CA"/>
+              </w:rPr>
+              <w:t xml:space="preserve"> information – playlist name and user name</w:t>
+            </w:r>
+          </w:p>
+          <w:p>
+            <w:pPr>
+              <w:pStyle w:val="ListParagraph"/>
+              <w:numPr>
+                <w:ilvl w:val="0"/>
+                <w:numId w:val="3"/>
+              </w:numPr>
+              <w:rPr>
+                <w:lang w:val="en-CA"/>
+              </w:rPr>
+            </w:pPr>
+            <w:r>
+              <w:rPr>
+                <w:lang w:val="en-CA"/>
+              </w:rPr>
+              <w:t>Validate</w:t>
+            </w:r>
+          </w:p>
+          <w:p>
+            <w:pPr>
+              <w:pStyle w:val="ListParagraph"/>
+              <w:numPr>
+                <w:ilvl w:val="0"/>
+                <w:numId w:val="3"/>
+              </w:numPr>
+              <w:rPr>
+                <w:lang w:val="en-CA"/>
+              </w:rPr>
+            </w:pPr>
+            <w:r>
+              <w:rPr>
+                <w:lang w:val="en-CA"/>
+              </w:rPr>
+              <w:t>Send valid data to BLL</w:t>
+            </w:r>
+          </w:p>
+          <w:p>
+            <w:pPr>
+              <w:pStyle w:val="ListParagraph"/>
+              <w:numPr>
+                <w:ilvl w:val="0"/>
+                <w:numId w:val="3"/>
+              </w:numPr>
+              <w:rPr>
+                <w:lang w:val="en-CA"/>
+              </w:rPr>
+            </w:pPr>
+            <w:r>
+              <w:rPr>
+                <w:lang w:val="en-CA"/>
+              </w:rPr>
+              <w:t>Refresh the playlist display</w:t>
+            </w:r>
+          </w:p>
+        </w:tc>
+      </w:tr>
+      <w:tr>
+        <w:tc>
+          <w:tcPr>
+            <w:tcW w:w="9350" w:type="dxa"/>
+            <w:gridSpan w:val="3"/>
+            <w:shd w:val="clear" w:color="auto" w:fill="DBDBDB" w:themeFill="accent3" w:themeFillTint="66"/>
+          </w:tcPr>
+          <w:p>
+            <w:pPr>
+              <w:rPr>
+                <w:lang w:val="en-CA"/>
+              </w:rPr>
+            </w:pPr>
+            <w:r>
+              <w:rPr>
+                <w:b/>
+                <w:sz w:val="18"/>
+                <w:lang w:val="en-CA"/>
+              </w:rPr>
+              <w:t>BL</w:t>
+            </w:r>
+            <w:r>
+              <w:rPr>
+                <w:b/>
+                <w:sz w:val="18"/>
+                <w:lang w:val="en-CA"/>
+              </w:rPr>
+              <w:t>L Class(</w:t>
+            </w:r>
+            <w:proofErr w:type="spellStart"/>
+            <w:r>
+              <w:rPr>
+                <w:b/>
+                <w:sz w:val="18"/>
+                <w:lang w:val="en-CA"/>
+              </w:rPr>
+              <w:t>es</w:t>
+            </w:r>
+            <w:proofErr w:type="spellEnd"/>
+            <w:r>
+              <w:rPr>
+                <w:b/>
+                <w:sz w:val="18"/>
+                <w:lang w:val="en-CA"/>
+              </w:rPr>
+              <w:t>) and Method (s)</w:t>
+            </w:r>
+          </w:p>
+        </w:tc>
+      </w:tr>
+      <w:tr>
+        <w:tc>
+          <w:tcPr>
+            <w:tcW w:w="2405" w:type="dxa"/>
+          </w:tcPr>
+          <w:p>
+            <w:pPr>
+              <w:rPr>
+                <w:lang w:val="en-CA"/>
+              </w:rPr>
+            </w:pPr>
+            <w:proofErr w:type="spellStart"/>
+            <w:r>
+              <w:rPr>
+                <w:lang w:val="en-CA"/>
+              </w:rPr>
+              <w:t>PlaylistTracks</w:t>
+            </w:r>
+            <w:r>
+              <w:rPr>
+                <w:lang w:val="en-CA"/>
+              </w:rPr>
+              <w:t>Controller</w:t>
+            </w:r>
+            <w:proofErr w:type="spellEnd"/>
+          </w:p>
+        </w:tc>
+        <w:tc>
+          <w:tcPr>
+            <w:tcW w:w="6945" w:type="dxa"/>
+            <w:gridSpan w:val="2"/>
+          </w:tcPr>
+          <w:p>
+            <w:pPr>
+              <w:pStyle w:val="ListParagraph"/>
+              <w:numPr>
+                <w:ilvl w:val="0"/>
+                <w:numId w:val="6"/>
+              </w:numPr>
+              <w:rPr>
+                <w:lang w:val="en-CA"/>
+              </w:rPr>
+            </w:pPr>
+            <w:r>
+              <w:rPr>
+                <w:lang w:val="en-CA"/>
+              </w:rPr>
+              <w:t xml:space="preserve">void </w:t>
+            </w:r>
+            <w:proofErr w:type="spellStart"/>
+            <w:r>
+              <w:rPr>
+                <w:lang w:val="en-CA"/>
+              </w:rPr>
+              <w:t>Add_TrackToPlaylist</w:t>
+            </w:r>
+            <w:proofErr w:type="spellEnd"/>
+            <w:r>
+              <w:rPr>
+                <w:lang w:val="en-CA"/>
+              </w:rPr>
+              <w:t xml:space="preserve"> </w:t>
+            </w:r>
+            <w:r>
+              <w:rPr>
+                <w:lang w:val="en-CA"/>
+              </w:rPr>
+              <w:t xml:space="preserve">(string </w:t>
+            </w:r>
+            <w:proofErr w:type="spellStart"/>
+            <w:r>
+              <w:rPr>
+                <w:lang w:val="en-CA"/>
+              </w:rPr>
+              <w:t>playlistname</w:t>
+            </w:r>
+            <w:proofErr w:type="spellEnd"/>
+            <w:r>
+              <w:rPr>
+                <w:lang w:val="en-CA"/>
+              </w:rPr>
+              <w:t xml:space="preserve">, string username, </w:t>
+            </w:r>
+            <w:proofErr w:type="spellStart"/>
+            <w:r>
+              <w:rPr>
+                <w:lang w:val="en-CA"/>
+              </w:rPr>
+              <w:t>int</w:t>
+            </w:r>
+            <w:proofErr w:type="spellEnd"/>
+            <w:r>
+              <w:rPr>
+                <w:lang w:val="en-CA"/>
+              </w:rPr>
+              <w:t xml:space="preserve"> </w:t>
+            </w:r>
+            <w:proofErr w:type="spellStart"/>
+            <w:r>
+              <w:rPr>
+                <w:lang w:val="en-CA"/>
+              </w:rPr>
+              <w:t>trackid</w:t>
+            </w:r>
+            <w:proofErr w:type="spellEnd"/>
+            <w:r>
+              <w:rPr>
+                <w:lang w:val="en-CA"/>
+              </w:rPr>
+              <w:t>)</w:t>
+            </w:r>
+          </w:p>
+          <w:p>
+            <w:pPr>
+              <w:pStyle w:val="ListParagraph"/>
+              <w:numPr>
+                <w:ilvl w:val="0"/>
+                <w:numId w:val="5"/>
+              </w:numPr>
+              <w:rPr>
+                <w:lang w:val="en-CA"/>
+              </w:rPr>
+            </w:pPr>
+            <w:r>
+              <w:rPr>
+                <w:lang w:val="en-CA"/>
+              </w:rPr>
+              <w:t>TRX (Create a playlist if needed and add a track to the playlist)</w:t>
+            </w:r>
+          </w:p>
+          <w:p>
+            <w:pPr>
+              <w:pStyle w:val="ListParagraph"/>
+              <w:ind w:left="0"/>
+              <w:rPr>
+                <w:lang w:val="en-CA"/>
+              </w:rPr>
+            </w:pPr>
+          </w:p>
+          <w:p>
+            <w:pPr>
+              <w:pStyle w:val="ListParagraph"/>
+              <w:numPr>
+                <w:ilvl w:val="0"/>
+                <w:numId w:val="6"/>
+              </w:numPr>
+              <w:rPr>
+                <w:lang w:val="en-CA"/>
+              </w:rPr>
+            </w:pPr>
+            <w:r>
+              <w:rPr>
+                <w:lang w:val="en-CA"/>
+              </w:rPr>
+              <w:t>List&lt;</w:t>
+            </w:r>
+            <w:r>
+              <w:rPr>
+                <w:lang w:val="en-CA"/>
+              </w:rPr>
+              <w:t xml:space="preserve"> </w:t>
+            </w:r>
+            <w:proofErr w:type="spellStart"/>
+            <w:r>
+              <w:rPr>
+                <w:lang w:val="en-CA"/>
+              </w:rPr>
+              <w:t>UserPlaylistTrack</w:t>
+            </w:r>
+            <w:proofErr w:type="spellEnd"/>
+            <w:r>
+              <w:rPr>
+                <w:lang w:val="en-CA"/>
+              </w:rPr>
+              <w:t xml:space="preserve"> </w:t>
+            </w:r>
+            <w:bookmarkStart w:id="0" w:name="_GoBack"/>
+            <w:bookmarkEnd w:id="0"/>
+            <w:r>
+              <w:rPr>
+                <w:lang w:val="en-CA"/>
+              </w:rPr>
+              <w:t xml:space="preserve">&gt; </w:t>
+            </w:r>
+            <w:proofErr w:type="spellStart"/>
+            <w:r>
+              <w:rPr>
+                <w:lang w:val="en-CA"/>
+              </w:rPr>
+              <w:t>PlaylistTracks_GetByPlaylist</w:t>
+            </w:r>
+            <w:proofErr w:type="spellEnd"/>
+            <w:r>
+              <w:rPr>
+                <w:lang w:val="en-CA"/>
+              </w:rPr>
+              <w:t xml:space="preserve"> (string </w:t>
+            </w:r>
+            <w:proofErr w:type="spellStart"/>
+            <w:r>
+              <w:rPr>
+                <w:lang w:val="en-CA"/>
+              </w:rPr>
+              <w:t>playlistname</w:t>
+            </w:r>
+            <w:proofErr w:type="spellEnd"/>
+            <w:r>
+              <w:rPr>
+                <w:lang w:val="en-CA"/>
+              </w:rPr>
+              <w:t>, string username)</w:t>
+            </w:r>
+          </w:p>
+          <w:p>
+            <w:pPr>
+              <w:pStyle w:val="ListParagraph"/>
+              <w:numPr>
+                <w:ilvl w:val="0"/>
+                <w:numId w:val="5"/>
+              </w:numPr>
+              <w:rPr>
+                <w:lang w:val="en-CA"/>
+              </w:rPr>
+            </w:pPr>
+            <w:r>
+              <w:rPr>
+                <w:lang w:val="en-CA"/>
+              </w:rPr>
+              <w:t xml:space="preserve">Retrieve the playlist for the user via </w:t>
+            </w:r>
+            <w:proofErr w:type="spellStart"/>
+            <w:r>
+              <w:rPr>
+                <w:lang w:val="en-CA"/>
+              </w:rPr>
+              <w:t>playlistname</w:t>
+            </w:r>
+            <w:proofErr w:type="spellEnd"/>
+          </w:p>
+        </w:tc>
+      </w:tr>
+      <w:tr>
+        <w:tc>
+          <w:tcPr>
+            <w:tcW w:w="4531" w:type="dxa"/>
+            <w:gridSpan w:val="2"/>
+            <w:shd w:val="clear" w:color="auto" w:fill="DBDBDB" w:themeFill="accent3" w:themeFillTint="66"/>
+          </w:tcPr>
+          <w:p>
+            <w:pPr>
+              <w:rPr>
+                <w:b/>
+                <w:sz w:val="18"/>
+                <w:lang w:val="en-CA"/>
+              </w:rPr>
+            </w:pPr>
+            <w:r>
+              <w:rPr>
+                <w:b/>
+                <w:sz w:val="18"/>
+                <w:lang w:val="en-CA"/>
+              </w:rPr>
+              <w:t>SQL Table(s): (C,R,U,D)</w:t>
+            </w:r>
+          </w:p>
+        </w:tc>
+        <w:tc>
+          <w:tcPr>
+            <w:tcW w:w="4819" w:type="dxa"/>
+            <w:shd w:val="clear" w:color="auto" w:fill="DBDBDB" w:themeFill="accent3" w:themeFillTint="66"/>
+          </w:tcPr>
+          <w:p>
+            <w:pPr>
+              <w:rPr>
+                <w:b/>
+                <w:sz w:val="18"/>
+                <w:lang w:val="en-CA"/>
+              </w:rPr>
+            </w:pPr>
+            <w:r>
+              <w:rPr>
+                <w:b/>
+                <w:sz w:val="18"/>
+                <w:lang w:val="en-CA"/>
+              </w:rPr>
+              <w:t>Entities/DTOs/POCOs</w:t>
+            </w:r>
+          </w:p>
+        </w:tc>
+      </w:tr>
+      <w:tr>
+        <w:tc>
+          <w:tcPr>
+            <w:tcW w:w="4531" w:type="dxa"/>
+            <w:gridSpan w:val="2"/>
+          </w:tcPr>
+          <w:p>
+            <w:pPr>
+              <w:rPr>
+                <w:lang w:val="en-CA"/>
+              </w:rPr>
+            </w:pPr>
+            <w:proofErr w:type="spellStart"/>
+            <w:r>
+              <w:rPr>
+                <w:lang w:val="en-CA"/>
+              </w:rPr>
+              <w:t>Playlist</w:t>
+            </w:r>
+            <w:r>
+              <w:rPr>
+                <w:lang w:val="en-CA"/>
+              </w:rPr>
+              <w:t>Tracks</w:t>
+            </w:r>
+            <w:proofErr w:type="spellEnd"/>
+            <w:r>
+              <w:rPr>
+                <w:lang w:val="en-CA"/>
+              </w:rPr>
+              <w:t>(C</w:t>
+            </w:r>
+            <w:r>
+              <w:rPr>
+                <w:lang w:val="en-CA"/>
+              </w:rPr>
+              <w:t>,R</w:t>
+            </w:r>
+            <w:r>
+              <w:rPr>
+                <w:lang w:val="en-CA"/>
+              </w:rPr>
+              <w:t>)</w:t>
+            </w:r>
+            <w:r>
+              <w:rPr>
+                <w:lang w:val="en-CA"/>
+              </w:rPr>
+              <w:t>, Playlists</w:t>
+            </w:r>
+            <w:r>
+              <w:rPr>
+                <w:lang w:val="en-CA"/>
+              </w:rPr>
+              <w:t xml:space="preserve">(C </w:t>
+            </w:r>
+            <w:r>
+              <w:rPr>
+                <w:lang w:val="en-CA"/>
+              </w:rPr>
+              <w:t>–</w:t>
+            </w:r>
+            <w:r>
+              <w:rPr>
+                <w:lang w:val="en-CA"/>
+              </w:rPr>
+              <w:t xml:space="preserve"> optional</w:t>
+            </w:r>
+            <w:r>
+              <w:rPr>
+                <w:lang w:val="en-CA"/>
+              </w:rPr>
+              <w:t>, R</w:t>
+            </w:r>
+            <w:r>
+              <w:rPr>
+                <w:lang w:val="en-CA"/>
+              </w:rPr>
+              <w:t xml:space="preserve">), </w:t>
+            </w:r>
+          </w:p>
+        </w:tc>
+        <w:tc>
+          <w:tcPr>
+            <w:tcW w:w="4819" w:type="dxa"/>
+          </w:tcPr>
+          <w:p>
+            <w:pPr>
+              <w:rPr>
+                <w:lang w:val="en-CA"/>
+              </w:rPr>
+            </w:pPr>
+            <w:proofErr w:type="spellStart"/>
+            <w:r>
+              <w:rPr>
+                <w:lang w:val="en-CA"/>
+              </w:rPr>
+              <w:t>UserPlaylistTrack</w:t>
+            </w:r>
+            <w:proofErr w:type="spellEnd"/>
+            <w:r>
+              <w:rPr>
+                <w:lang w:val="en-CA"/>
+              </w:rPr>
+              <w:t>(P)</w:t>
             </w:r>
           </w:p>
         </w:tc>
@@ -2469,6 +3146,345 @@
     </w:lvl>
   </w:abstractNum>
   <w:abstractNum w:abstractNumId="1" w15:restartNumberingAfterBreak="0">
+    <w:nsid w:val="10D6149D"/>
+    <w:multiLevelType w:val="hybridMultilevel"/>
+    <w:tmpl w:val="E9C60B28"/>
+    <w:lvl w:ilvl="0" w:tplc="FA7C10C8">
+      <w:start w:val="1"/>
+      <w:numFmt w:val="bullet"/>
+      <w:lvlText w:val=""/>
+      <w:lvlJc w:val="left"/>
+      <w:pPr>
+        <w:ind w:left="720" w:hanging="360"/>
+      </w:pPr>
+      <w:rPr>
+        <w:rFonts w:ascii="Symbol" w:hAnsi="Symbol" w:hint="default"/>
+      </w:rPr>
+    </w:lvl>
+    <w:lvl w:ilvl="1" w:tplc="04090003" w:tentative="1">
+      <w:start w:val="1"/>
+      <w:numFmt w:val="bullet"/>
+      <w:lvlText w:val="o"/>
+      <w:lvlJc w:val="left"/>
+      <w:pPr>
+        <w:ind w:left="1440" w:hanging="360"/>
+      </w:pPr>
+      <w:rPr>
+        <w:rFonts w:ascii="Courier New" w:hAnsi="Courier New" w:cs="Courier New" w:hint="default"/>
+      </w:rPr>
+    </w:lvl>
+    <w:lvl w:ilvl="2" w:tplc="04090005" w:tentative="1">
+      <w:start w:val="1"/>
+      <w:numFmt w:val="bullet"/>
+      <w:lvlText w:val=""/>
+      <w:lvlJc w:val="left"/>
+      <w:pPr>
+        <w:ind w:left="2160" w:hanging="360"/>
+      </w:pPr>
+      <w:rPr>
+        <w:rFonts w:ascii="Wingdings" w:hAnsi="Wingdings" w:hint="default"/>
+      </w:rPr>
+    </w:lvl>
+    <w:lvl w:ilvl="3" w:tplc="04090001" w:tentative="1">
+      <w:start w:val="1"/>
+      <w:numFmt w:val="bullet"/>
+      <w:lvlText w:val=""/>
+      <w:lvlJc w:val="left"/>
+      <w:pPr>
+        <w:ind w:left="2880" w:hanging="360"/>
+      </w:pPr>
+      <w:rPr>
+        <w:rFonts w:ascii="Symbol" w:hAnsi="Symbol" w:hint="default"/>
+      </w:rPr>
+    </w:lvl>
+    <w:lvl w:ilvl="4" w:tplc="04090003" w:tentative="1">
+      <w:start w:val="1"/>
+      <w:numFmt w:val="bullet"/>
+      <w:lvlText w:val="o"/>
+      <w:lvlJc w:val="left"/>
+      <w:pPr>
+        <w:ind w:left="3600" w:hanging="360"/>
+      </w:pPr>
+      <w:rPr>
+        <w:rFonts w:ascii="Courier New" w:hAnsi="Courier New" w:cs="Courier New" w:hint="default"/>
+      </w:rPr>
+    </w:lvl>
+    <w:lvl w:ilvl="5" w:tplc="04090005" w:tentative="1">
+      <w:start w:val="1"/>
+      <w:numFmt w:val="bullet"/>
+      <w:lvlText w:val=""/>
+      <w:lvlJc w:val="left"/>
+      <w:pPr>
+        <w:ind w:left="4320" w:hanging="360"/>
+      </w:pPr>
+      <w:rPr>
+        <w:rFonts w:ascii="Wingdings" w:hAnsi="Wingdings" w:hint="default"/>
+      </w:rPr>
+    </w:lvl>
+    <w:lvl w:ilvl="6" w:tplc="04090001" w:tentative="1">
+      <w:start w:val="1"/>
+      <w:numFmt w:val="bullet"/>
+      <w:lvlText w:val=""/>
+      <w:lvlJc w:val="left"/>
+      <w:pPr>
+        <w:ind w:left="5040" w:hanging="360"/>
+      </w:pPr>
+      <w:rPr>
+        <w:rFonts w:ascii="Symbol" w:hAnsi="Symbol" w:hint="default"/>
+      </w:rPr>
+    </w:lvl>
+    <w:lvl w:ilvl="7" w:tplc="04090003" w:tentative="1">
+      <w:start w:val="1"/>
+      <w:numFmt w:val="bullet"/>
+      <w:lvlText w:val="o"/>
+      <w:lvlJc w:val="left"/>
+      <w:pPr>
+        <w:ind w:left="5760" w:hanging="360"/>
+      </w:pPr>
+      <w:rPr>
+        <w:rFonts w:ascii="Courier New" w:hAnsi="Courier New" w:cs="Courier New" w:hint="default"/>
+      </w:rPr>
+    </w:lvl>
+    <w:lvl w:ilvl="8" w:tplc="04090005" w:tentative="1">
+      <w:start w:val="1"/>
+      <w:numFmt w:val="bullet"/>
+      <w:lvlText w:val=""/>
+      <w:lvlJc w:val="left"/>
+      <w:pPr>
+        <w:ind w:left="6480" w:hanging="360"/>
+      </w:pPr>
+      <w:rPr>
+        <w:rFonts w:ascii="Wingdings" w:hAnsi="Wingdings" w:hint="default"/>
+      </w:rPr>
+    </w:lvl>
+  </w:abstractNum>
+  <w:abstractNum w:abstractNumId="2" w15:restartNumberingAfterBreak="0">
+    <w:nsid w:val="397200C1"/>
+    <w:multiLevelType w:val="hybridMultilevel"/>
+    <w:tmpl w:val="25A6B070"/>
+    <w:lvl w:ilvl="0" w:tplc="04090001">
+      <w:start w:val="1"/>
+      <w:numFmt w:val="bullet"/>
+      <w:lvlText w:val=""/>
+      <w:lvlJc w:val="left"/>
+      <w:pPr>
+        <w:ind w:left="720" w:hanging="360"/>
+      </w:pPr>
+      <w:rPr>
+        <w:rFonts w:ascii="Symbol" w:hAnsi="Symbol" w:hint="default"/>
+      </w:rPr>
+    </w:lvl>
+    <w:lvl w:ilvl="1" w:tplc="04090003" w:tentative="1">
+      <w:start w:val="1"/>
+      <w:numFmt w:val="bullet"/>
+      <w:lvlText w:val="o"/>
+      <w:lvlJc w:val="left"/>
+      <w:pPr>
+        <w:ind w:left="1440" w:hanging="360"/>
+      </w:pPr>
+      <w:rPr>
+        <w:rFonts w:ascii="Courier New" w:hAnsi="Courier New" w:cs="Courier New" w:hint="default"/>
+      </w:rPr>
+    </w:lvl>
+    <w:lvl w:ilvl="2" w:tplc="04090005" w:tentative="1">
+      <w:start w:val="1"/>
+      <w:numFmt w:val="bullet"/>
+      <w:lvlText w:val=""/>
+      <w:lvlJc w:val="left"/>
+      <w:pPr>
+        <w:ind w:left="2160" w:hanging="360"/>
+      </w:pPr>
+      <w:rPr>
+        <w:rFonts w:ascii="Wingdings" w:hAnsi="Wingdings" w:hint="default"/>
+      </w:rPr>
+    </w:lvl>
+    <w:lvl w:ilvl="3" w:tplc="04090001" w:tentative="1">
+      <w:start w:val="1"/>
+      <w:numFmt w:val="bullet"/>
+      <w:lvlText w:val=""/>
+      <w:lvlJc w:val="left"/>
+      <w:pPr>
+        <w:ind w:left="2880" w:hanging="360"/>
+      </w:pPr>
+      <w:rPr>
+        <w:rFonts w:ascii="Symbol" w:hAnsi="Symbol" w:hint="default"/>
+      </w:rPr>
+    </w:lvl>
+    <w:lvl w:ilvl="4" w:tplc="04090003" w:tentative="1">
+      <w:start w:val="1"/>
+      <w:numFmt w:val="bullet"/>
+      <w:lvlText w:val="o"/>
+      <w:lvlJc w:val="left"/>
+      <w:pPr>
+        <w:ind w:left="3600" w:hanging="360"/>
+      </w:pPr>
+      <w:rPr>
+        <w:rFonts w:ascii="Courier New" w:hAnsi="Courier New" w:cs="Courier New" w:hint="default"/>
+      </w:rPr>
+    </w:lvl>
+    <w:lvl w:ilvl="5" w:tplc="04090005" w:tentative="1">
+      <w:start w:val="1"/>
+      <w:numFmt w:val="bullet"/>
+      <w:lvlText w:val=""/>
+      <w:lvlJc w:val="left"/>
+      <w:pPr>
+        <w:ind w:left="4320" w:hanging="360"/>
+      </w:pPr>
+      <w:rPr>
+        <w:rFonts w:ascii="Wingdings" w:hAnsi="Wingdings" w:hint="default"/>
+      </w:rPr>
+    </w:lvl>
+    <w:lvl w:ilvl="6" w:tplc="04090001" w:tentative="1">
+      <w:start w:val="1"/>
+      <w:numFmt w:val="bullet"/>
+      <w:lvlText w:val=""/>
+      <w:lvlJc w:val="left"/>
+      <w:pPr>
+        <w:ind w:left="5040" w:hanging="360"/>
+      </w:pPr>
+      <w:rPr>
+        <w:rFonts w:ascii="Symbol" w:hAnsi="Symbol" w:hint="default"/>
+      </w:rPr>
+    </w:lvl>
+    <w:lvl w:ilvl="7" w:tplc="04090003" w:tentative="1">
+      <w:start w:val="1"/>
+      <w:numFmt w:val="bullet"/>
+      <w:lvlText w:val="o"/>
+      <w:lvlJc w:val="left"/>
+      <w:pPr>
+        <w:ind w:left="5760" w:hanging="360"/>
+      </w:pPr>
+      <w:rPr>
+        <w:rFonts w:ascii="Courier New" w:hAnsi="Courier New" w:cs="Courier New" w:hint="default"/>
+      </w:rPr>
+    </w:lvl>
+    <w:lvl w:ilvl="8" w:tplc="04090005" w:tentative="1">
+      <w:start w:val="1"/>
+      <w:numFmt w:val="bullet"/>
+      <w:lvlText w:val=""/>
+      <w:lvlJc w:val="left"/>
+      <w:pPr>
+        <w:ind w:left="6480" w:hanging="360"/>
+      </w:pPr>
+      <w:rPr>
+        <w:rFonts w:ascii="Wingdings" w:hAnsi="Wingdings" w:hint="default"/>
+      </w:rPr>
+    </w:lvl>
+  </w:abstractNum>
+  <w:abstractNum w:abstractNumId="3" w15:restartNumberingAfterBreak="0">
+    <w:nsid w:val="3E7955E7"/>
+    <w:multiLevelType w:val="hybridMultilevel"/>
+    <w:tmpl w:val="100263D4"/>
+    <w:lvl w:ilvl="0" w:tplc="04090001">
+      <w:start w:val="1"/>
+      <w:numFmt w:val="bullet"/>
+      <w:lvlText w:val=""/>
+      <w:lvlJc w:val="left"/>
+      <w:pPr>
+        <w:ind w:left="720" w:hanging="360"/>
+      </w:pPr>
+      <w:rPr>
+        <w:rFonts w:ascii="Symbol" w:hAnsi="Symbol" w:hint="default"/>
+      </w:rPr>
+    </w:lvl>
+    <w:lvl w:ilvl="1" w:tplc="04090003" w:tentative="1">
+      <w:start w:val="1"/>
+      <w:numFmt w:val="bullet"/>
+      <w:lvlText w:val="o"/>
+      <w:lvlJc w:val="left"/>
+      <w:pPr>
+        <w:ind w:left="1440" w:hanging="360"/>
+      </w:pPr>
+      <w:rPr>
+        <w:rFonts w:ascii="Courier New" w:hAnsi="Courier New" w:cs="Courier New" w:hint="default"/>
+      </w:rPr>
+    </w:lvl>
+    <w:lvl w:ilvl="2" w:tplc="04090005" w:tentative="1">
+      <w:start w:val="1"/>
+      <w:numFmt w:val="bullet"/>
+      <w:lvlText w:val=""/>
+      <w:lvlJc w:val="left"/>
+      <w:pPr>
+        <w:ind w:left="2160" w:hanging="360"/>
+      </w:pPr>
+      <w:rPr>
+        <w:rFonts w:ascii="Wingdings" w:hAnsi="Wingdings" w:hint="default"/>
+      </w:rPr>
+    </w:lvl>
+    <w:lvl w:ilvl="3" w:tplc="04090001" w:tentative="1">
+      <w:start w:val="1"/>
+      <w:numFmt w:val="bullet"/>
+      <w:lvlText w:val=""/>
+      <w:lvlJc w:val="left"/>
+      <w:pPr>
+        <w:ind w:left="2880" w:hanging="360"/>
+      </w:pPr>
+      <w:rPr>
+        <w:rFonts w:ascii="Symbol" w:hAnsi="Symbol" w:hint="default"/>
+      </w:rPr>
+    </w:lvl>
+    <w:lvl w:ilvl="4" w:tplc="04090003" w:tentative="1">
+      <w:start w:val="1"/>
+      <w:numFmt w:val="bullet"/>
+      <w:lvlText w:val="o"/>
+      <w:lvlJc w:val="left"/>
+      <w:pPr>
+        <w:ind w:left="3600" w:hanging="360"/>
+      </w:pPr>
+      <w:rPr>
+        <w:rFonts w:ascii="Courier New" w:hAnsi="Courier New" w:cs="Courier New" w:hint="default"/>
+      </w:rPr>
+    </w:lvl>
+    <w:lvl w:ilvl="5" w:tplc="04090005" w:tentative="1">
+      <w:start w:val="1"/>
+      <w:numFmt w:val="bullet"/>
+      <w:lvlText w:val=""/>
+      <w:lvlJc w:val="left"/>
+      <w:pPr>
+        <w:ind w:left="4320" w:hanging="360"/>
+      </w:pPr>
+      <w:rPr>
+        <w:rFonts w:ascii="Wingdings" w:hAnsi="Wingdings" w:hint="default"/>
+      </w:rPr>
+    </w:lvl>
+    <w:lvl w:ilvl="6" w:tplc="04090001" w:tentative="1">
+      <w:start w:val="1"/>
+      <w:numFmt w:val="bullet"/>
+      <w:lvlText w:val=""/>
+      <w:lvlJc w:val="left"/>
+      <w:pPr>
+        <w:ind w:left="5040" w:hanging="360"/>
+      </w:pPr>
+      <w:rPr>
+        <w:rFonts w:ascii="Symbol" w:hAnsi="Symbol" w:hint="default"/>
+      </w:rPr>
+    </w:lvl>
+    <w:lvl w:ilvl="7" w:tplc="04090003" w:tentative="1">
+      <w:start w:val="1"/>
+      <w:numFmt w:val="bullet"/>
+      <w:lvlText w:val="o"/>
+      <w:lvlJc w:val="left"/>
+      <w:pPr>
+        <w:ind w:left="5760" w:hanging="360"/>
+      </w:pPr>
+      <w:rPr>
+        <w:rFonts w:ascii="Courier New" w:hAnsi="Courier New" w:cs="Courier New" w:hint="default"/>
+      </w:rPr>
+    </w:lvl>
+    <w:lvl w:ilvl="8" w:tplc="04090005" w:tentative="1">
+      <w:start w:val="1"/>
+      <w:numFmt w:val="bullet"/>
+      <w:lvlText w:val=""/>
+      <w:lvlJc w:val="left"/>
+      <w:pPr>
+        <w:ind w:left="6480" w:hanging="360"/>
+      </w:pPr>
+      <w:rPr>
+        <w:rFonts w:ascii="Wingdings" w:hAnsi="Wingdings" w:hint="default"/>
+      </w:rPr>
+    </w:lvl>
+  </w:abstractNum>
+  <w:abstractNum w:abstractNumId="4" w15:restartNumberingAfterBreak="0">
     <w:nsid w:val="63087935"/>
     <w:multiLevelType w:val="hybridMultilevel"/>
     <w:tmpl w:val="8E6E85C0"/>
@@ -2579,13 +3595,111 @@
       <w:rPr>
         <w:rFonts w:ascii="Wingdings" w:hAnsi="Wingdings" w:hint="default"/>
       </w:rPr>
+    </w:lvl>
+  </w:abstractNum>
+  <w:abstractNum w:abstractNumId="5" w15:restartNumberingAfterBreak="0">
+    <w:nsid w:val="631C6C94"/>
+    <w:multiLevelType w:val="hybridMultilevel"/>
+    <w:tmpl w:val="F5B4B980"/>
+    <w:lvl w:ilvl="0" w:tplc="0409000F">
+      <w:start w:val="1"/>
+      <w:numFmt w:val="decimal"/>
+      <w:lvlText w:val="%1."/>
+      <w:lvlJc w:val="left"/>
+      <w:pPr>
+        <w:ind w:left="360" w:hanging="360"/>
+      </w:pPr>
+    </w:lvl>
+    <w:lvl w:ilvl="1" w:tplc="04090019" w:tentative="1">
+      <w:start w:val="1"/>
+      <w:numFmt w:val="lowerLetter"/>
+      <w:lvlText w:val="%2."/>
+      <w:lvlJc w:val="left"/>
+      <w:pPr>
+        <w:ind w:left="1080" w:hanging="360"/>
+      </w:pPr>
+    </w:lvl>
+    <w:lvl w:ilvl="2" w:tplc="0409001B" w:tentative="1">
+      <w:start w:val="1"/>
+      <w:numFmt w:val="lowerRoman"/>
+      <w:lvlText w:val="%3."/>
+      <w:lvlJc w:val="right"/>
+      <w:pPr>
+        <w:ind w:left="1800" w:hanging="180"/>
+      </w:pPr>
+    </w:lvl>
+    <w:lvl w:ilvl="3" w:tplc="0409000F" w:tentative="1">
+      <w:start w:val="1"/>
+      <w:numFmt w:val="decimal"/>
+      <w:lvlText w:val="%4."/>
+      <w:lvlJc w:val="left"/>
+      <w:pPr>
+        <w:ind w:left="2520" w:hanging="360"/>
+      </w:pPr>
+    </w:lvl>
+    <w:lvl w:ilvl="4" w:tplc="04090019" w:tentative="1">
+      <w:start w:val="1"/>
+      <w:numFmt w:val="lowerLetter"/>
+      <w:lvlText w:val="%5."/>
+      <w:lvlJc w:val="left"/>
+      <w:pPr>
+        <w:ind w:left="3240" w:hanging="360"/>
+      </w:pPr>
+    </w:lvl>
+    <w:lvl w:ilvl="5" w:tplc="0409001B" w:tentative="1">
+      <w:start w:val="1"/>
+      <w:numFmt w:val="lowerRoman"/>
+      <w:lvlText w:val="%6."/>
+      <w:lvlJc w:val="right"/>
+      <w:pPr>
+        <w:ind w:left="3960" w:hanging="180"/>
+      </w:pPr>
+    </w:lvl>
+    <w:lvl w:ilvl="6" w:tplc="0409000F" w:tentative="1">
+      <w:start w:val="1"/>
+      <w:numFmt w:val="decimal"/>
+      <w:lvlText w:val="%7."/>
+      <w:lvlJc w:val="left"/>
+      <w:pPr>
+        <w:ind w:left="4680" w:hanging="360"/>
+      </w:pPr>
+    </w:lvl>
+    <w:lvl w:ilvl="7" w:tplc="04090019" w:tentative="1">
+      <w:start w:val="1"/>
+      <w:numFmt w:val="lowerLetter"/>
+      <w:lvlText w:val="%8."/>
+      <w:lvlJc w:val="left"/>
+      <w:pPr>
+        <w:ind w:left="5400" w:hanging="360"/>
+      </w:pPr>
+    </w:lvl>
+    <w:lvl w:ilvl="8" w:tplc="0409001B" w:tentative="1">
+      <w:start w:val="1"/>
+      <w:numFmt w:val="lowerRoman"/>
+      <w:lvlText w:val="%9."/>
+      <w:lvlJc w:val="right"/>
+      <w:pPr>
+        <w:ind w:left="6120" w:hanging="180"/>
+      </w:pPr>
     </w:lvl>
   </w:abstractNum>
   <w:num w:numId="1">
     <w:abstractNumId w:val="0"/>
   </w:num>
   <w:num w:numId="2">
+    <w:abstractNumId w:val="4"/>
+  </w:num>
+  <w:num w:numId="3">
+    <w:abstractNumId w:val="2"/>
+  </w:num>
+  <w:num w:numId="4">
+    <w:abstractNumId w:val="3"/>
+  </w:num>
+  <w:num w:numId="5">
     <w:abstractNumId w:val="1"/>
+  </w:num>
+  <w:num w:numId="6">
+    <w:abstractNumId w:val="5"/>
   </w:num>
 </w:numbering>
 </file>

</xml_diff>

<commit_message>
Continuation of set-up of OLTP controls and events
</commit_message>
<xml_diff>
--- a/Project Design for subsystem process Template.docx
+++ b/Project Design for subsystem process Template.docx
@@ -9,19 +9,11 @@
           <w:lang w:val="en-CA"/>
         </w:rPr>
       </w:pPr>
-      <w:proofErr w:type="spellStart"/>
       <w:r>
         <w:rPr>
           <w:lang w:val="en-CA"/>
         </w:rPr>
-        <w:t>SubSystem</w:t>
-      </w:r>
-      <w:proofErr w:type="spellEnd"/>
-      <w:r>
-        <w:rPr>
-          <w:lang w:val="en-CA"/>
-        </w:rPr>
-        <w:t xml:space="preserve"> title</w:t>
+        <w:t>SubSystem title</w:t>
       </w:r>
     </w:p>
     <w:p>
@@ -250,25 +242,7 @@
                 <w:sz w:val="18"/>
                 <w:lang w:val="en-CA"/>
               </w:rPr>
-              <w:t>BBL Class(</w:t>
-            </w:r>
-            <w:proofErr w:type="spellStart"/>
-            <w:r>
-              <w:rPr>
-                <w:b/>
-                <w:sz w:val="18"/>
-                <w:lang w:val="en-CA"/>
-              </w:rPr>
-              <w:t>es</w:t>
-            </w:r>
-            <w:proofErr w:type="spellEnd"/>
-            <w:r>
-              <w:rPr>
-                <w:b/>
-                <w:sz w:val="18"/>
-                <w:lang w:val="en-CA"/>
-              </w:rPr>
-              <w:t>) and Method (s)</w:t>
+              <w:t>BBL Class(es) and Method (s)</w:t>
             </w:r>
           </w:p>
         </w:tc>
@@ -316,19 +290,11 @@
                 <w:lang w:val="en-CA"/>
               </w:rPr>
             </w:pPr>
-            <w:proofErr w:type="gramStart"/>
-            <w:r>
-              <w:rPr>
-                <w:lang w:val="en-CA"/>
-              </w:rPr>
-              <w:t>statement</w:t>
-            </w:r>
-            <w:proofErr w:type="gramEnd"/>
-            <w:r>
-              <w:rPr>
-                <w:lang w:val="en-CA"/>
-              </w:rPr>
-              <w:t xml:space="preserve"> about the method’s purpose. may include inputs and outputs</w:t>
+            <w:r>
+              <w:rPr>
+                <w:lang w:val="en-CA"/>
+              </w:rPr>
+              <w:t>statement about the method’s purpose. may include inputs and outputs</w:t>
             </w:r>
           </w:p>
         </w:tc>
@@ -398,21 +364,7 @@
               <w:rPr>
                 <w:lang w:val="en-CA"/>
               </w:rPr>
-              <w:t xml:space="preserve">name of </w:t>
-            </w:r>
-            <w:proofErr w:type="spellStart"/>
-            <w:r>
-              <w:rPr>
-                <w:lang w:val="en-CA"/>
-              </w:rPr>
-              <w:t>sql</w:t>
-            </w:r>
-            <w:proofErr w:type="spellEnd"/>
-            <w:r>
-              <w:rPr>
-                <w:lang w:val="en-CA"/>
-              </w:rPr>
-              <w:t xml:space="preserve"> table involved and access</w:t>
+              <w:t>name of sql table involved and access</w:t>
             </w:r>
           </w:p>
         </w:tc>
@@ -536,14 +488,12 @@
                 <w:lang w:val="en-CA"/>
               </w:rPr>
             </w:pPr>
-            <w:proofErr w:type="spellStart"/>
             <w:r>
               <w:rPr>
                 <w:lang w:val="en-CA"/>
               </w:rPr>
               <w:t>AlbumDDL</w:t>
             </w:r>
-            <w:proofErr w:type="spellEnd"/>
           </w:p>
         </w:tc>
         <w:tc>
@@ -560,16 +510,8 @@
               <w:rPr>
                 <w:lang w:val="en-CA"/>
               </w:rPr>
-              <w:t xml:space="preserve">None / wired via </w:t>
-            </w:r>
-            <w:proofErr w:type="spellStart"/>
-            <w:r>
-              <w:rPr>
-                <w:lang w:val="en-CA"/>
-              </w:rPr>
-              <w:t>ObjectDataSource</w:t>
-            </w:r>
-            <w:proofErr w:type="spellEnd"/>
+              <w:t>None / wired via ObjectDataSource</w:t>
+            </w:r>
           </w:p>
         </w:tc>
       </w:tr>
@@ -592,25 +534,7 @@
                 <w:sz w:val="18"/>
                 <w:lang w:val="en-CA"/>
               </w:rPr>
-              <w:t>BBL Class(</w:t>
-            </w:r>
-            <w:proofErr w:type="spellStart"/>
-            <w:r>
-              <w:rPr>
-                <w:b/>
-                <w:sz w:val="18"/>
-                <w:lang w:val="en-CA"/>
-              </w:rPr>
-              <w:t>es</w:t>
-            </w:r>
-            <w:proofErr w:type="spellEnd"/>
-            <w:r>
-              <w:rPr>
-                <w:b/>
-                <w:sz w:val="18"/>
-                <w:lang w:val="en-CA"/>
-              </w:rPr>
-              <w:t>) and Method (s)</w:t>
+              <w:t>BBL Class(es) and Method (s)</w:t>
             </w:r>
           </w:p>
         </w:tc>
@@ -626,14 +550,12 @@
                 <w:lang w:val="en-CA"/>
               </w:rPr>
             </w:pPr>
-            <w:proofErr w:type="spellStart"/>
             <w:r>
               <w:rPr>
                 <w:lang w:val="en-CA"/>
               </w:rPr>
               <w:t>AlbumController</w:t>
             </w:r>
-            <w:proofErr w:type="spellEnd"/>
           </w:p>
         </w:tc>
         <w:tc>
@@ -651,35 +573,7 @@
               <w:rPr>
                 <w:lang w:val="en-CA"/>
               </w:rPr>
-              <w:t>List&lt;</w:t>
-            </w:r>
-            <w:proofErr w:type="spellStart"/>
-            <w:r>
-              <w:rPr>
-                <w:lang w:val="en-CA"/>
-              </w:rPr>
-              <w:t>SelectionList</w:t>
-            </w:r>
-            <w:proofErr w:type="spellEnd"/>
-            <w:r>
-              <w:rPr>
-                <w:lang w:val="en-CA"/>
-              </w:rPr>
-              <w:t xml:space="preserve">&gt; </w:t>
-            </w:r>
-            <w:proofErr w:type="spellStart"/>
-            <w:r>
-              <w:rPr>
-                <w:lang w:val="en-CA"/>
-              </w:rPr>
-              <w:t>List_AlbumTitles</w:t>
-            </w:r>
-            <w:proofErr w:type="spellEnd"/>
-            <w:r>
-              <w:rPr>
-                <w:lang w:val="en-CA"/>
-              </w:rPr>
-              <w:t>()</w:t>
+              <w:t>List&lt;SelectionList&gt; List_AlbumTitles()</w:t>
             </w:r>
           </w:p>
           <w:p>
@@ -776,19 +670,11 @@
                 <w:lang w:val="en-CA"/>
               </w:rPr>
             </w:pPr>
-            <w:proofErr w:type="spellStart"/>
-            <w:r>
-              <w:rPr>
-                <w:lang w:val="en-CA"/>
-              </w:rPr>
-              <w:t>SelectionList</w:t>
-            </w:r>
-            <w:proofErr w:type="spellEnd"/>
-            <w:r>
-              <w:rPr>
-                <w:lang w:val="en-CA"/>
-              </w:rPr>
-              <w:t xml:space="preserve"> (P)</w:t>
+            <w:r>
+              <w:rPr>
+                <w:lang w:val="en-CA"/>
+              </w:rPr>
+              <w:t>SelectionList (P)</w:t>
             </w:r>
           </w:p>
         </w:tc>
@@ -877,57 +763,21 @@
               <w:rPr>
                 <w:lang w:val="en-CA"/>
               </w:rPr>
-              <w:t xml:space="preserve">Fetch (Artist, </w:t>
-            </w:r>
-            <w:proofErr w:type="spellStart"/>
-            <w:r>
-              <w:rPr>
-                <w:lang w:val="en-CA"/>
-              </w:rPr>
-              <w:t>MediaType</w:t>
-            </w:r>
-            <w:proofErr w:type="spellEnd"/>
-            <w:r>
-              <w:rPr>
-                <w:lang w:val="en-CA"/>
-              </w:rPr>
-              <w:t xml:space="preserve">, Genre, Album), </w:t>
-            </w:r>
-          </w:p>
-          <w:p>
-            <w:pPr>
-              <w:rPr>
-                <w:lang w:val="en-CA"/>
-              </w:rPr>
-            </w:pPr>
-            <w:r>
-              <w:rPr>
-                <w:lang w:val="en-CA"/>
-              </w:rPr>
-              <w:t xml:space="preserve">Tracks, </w:t>
-            </w:r>
-            <w:proofErr w:type="spellStart"/>
-            <w:r>
-              <w:rPr>
-                <w:lang w:val="en-CA"/>
-              </w:rPr>
-              <w:t>TracksBy</w:t>
-            </w:r>
-            <w:proofErr w:type="spellEnd"/>
-            <w:r>
-              <w:rPr>
-                <w:lang w:val="en-CA"/>
-              </w:rPr>
-              <w:t xml:space="preserve">, </w:t>
-            </w:r>
-            <w:proofErr w:type="spellStart"/>
-            <w:r>
-              <w:rPr>
-                <w:lang w:val="en-CA"/>
-              </w:rPr>
-              <w:t>SearchArgID</w:t>
-            </w:r>
-            <w:proofErr w:type="spellEnd"/>
+              <w:t xml:space="preserve">Fetch (Artist, MediaType, Genre, Album), </w:t>
+            </w:r>
+          </w:p>
+          <w:p>
+            <w:pPr>
+              <w:rPr>
+                <w:lang w:val="en-CA"/>
+              </w:rPr>
+            </w:pPr>
+            <w:r>
+              <w:rPr>
+                <w:lang w:val="en-CA"/>
+              </w:rPr>
+              <w:t>Tracks, TracksBy, SearchArgID</w:t>
+            </w:r>
           </w:p>
         </w:tc>
         <w:tc>
@@ -940,28 +790,12 @@
                 <w:lang w:val="en-CA"/>
               </w:rPr>
             </w:pPr>
-            <w:proofErr w:type="spellStart"/>
-            <w:r>
-              <w:rPr>
-                <w:lang w:val="en-CA"/>
-              </w:rPr>
-              <w:t>OnClick</w:t>
-            </w:r>
-            <w:proofErr w:type="spellEnd"/>
-            <w:r>
-              <w:rPr>
-                <w:lang w:val="en-CA"/>
-              </w:rPr>
-              <w:t xml:space="preserve"> / wired via </w:t>
-            </w:r>
-            <w:proofErr w:type="spellStart"/>
-            <w:r>
-              <w:rPr>
-                <w:lang w:val="en-CA"/>
-              </w:rPr>
-              <w:t>ObjectDataSource</w:t>
-            </w:r>
-            <w:proofErr w:type="spellEnd"/>
+            <w:r>
+              <w:rPr>
+                <w:lang w:val="en-CA"/>
+              </w:rPr>
+              <w:t>OnClick / wired via ObjectDataSource</w:t>
+            </w:r>
           </w:p>
           <w:p>
             <w:pPr>
@@ -978,35 +812,7 @@
               <w:rPr>
                 <w:lang w:val="en-CA"/>
               </w:rPr>
-              <w:t xml:space="preserve">Move selection value to </w:t>
-            </w:r>
-            <w:proofErr w:type="spellStart"/>
-            <w:r>
-              <w:rPr>
-                <w:lang w:val="en-CA"/>
-              </w:rPr>
-              <w:t>TracksBy</w:t>
-            </w:r>
-            <w:proofErr w:type="spellEnd"/>
-            <w:r>
-              <w:rPr>
-                <w:lang w:val="en-CA"/>
-              </w:rPr>
-              <w:t xml:space="preserve">, DDL id to </w:t>
-            </w:r>
-            <w:proofErr w:type="spellStart"/>
-            <w:r>
-              <w:rPr>
-                <w:lang w:val="en-CA"/>
-              </w:rPr>
-              <w:t>SearchArgID</w:t>
-            </w:r>
-            <w:proofErr w:type="spellEnd"/>
-            <w:r>
-              <w:rPr>
-                <w:lang w:val="en-CA"/>
-              </w:rPr>
-              <w:t xml:space="preserve">; </w:t>
+              <w:t xml:space="preserve">Move selection value to TracksBy, DDL id to SearchArgID; </w:t>
             </w:r>
           </w:p>
           <w:p>
@@ -1054,25 +860,7 @@
                 <w:sz w:val="18"/>
                 <w:lang w:val="en-CA"/>
               </w:rPr>
-              <w:t>BBL Class(</w:t>
-            </w:r>
-            <w:proofErr w:type="spellStart"/>
-            <w:r>
-              <w:rPr>
-                <w:b/>
-                <w:sz w:val="18"/>
-                <w:lang w:val="en-CA"/>
-              </w:rPr>
-              <w:t>es</w:t>
-            </w:r>
-            <w:proofErr w:type="spellEnd"/>
-            <w:r>
-              <w:rPr>
-                <w:b/>
-                <w:sz w:val="18"/>
-                <w:lang w:val="en-CA"/>
-              </w:rPr>
-              <w:t>) and Method (s)</w:t>
+              <w:t>BBL Class(es) and Method (s)</w:t>
             </w:r>
           </w:p>
         </w:tc>
@@ -1088,14 +876,12 @@
                 <w:lang w:val="en-CA"/>
               </w:rPr>
             </w:pPr>
-            <w:proofErr w:type="spellStart"/>
             <w:r>
               <w:rPr>
                 <w:lang w:val="en-CA"/>
               </w:rPr>
               <w:t>TracksController</w:t>
             </w:r>
-            <w:proofErr w:type="spellEnd"/>
           </w:p>
         </w:tc>
         <w:tc>
@@ -1113,104 +899,20 @@
               <w:rPr>
                 <w:lang w:val="en-CA"/>
               </w:rPr>
-              <w:t>List&lt;</w:t>
-            </w:r>
-            <w:proofErr w:type="spellStart"/>
-            <w:r>
-              <w:rPr>
-                <w:lang w:val="en-CA"/>
-              </w:rPr>
-              <w:t>TrackList</w:t>
-            </w:r>
-            <w:proofErr w:type="spellEnd"/>
-            <w:r>
-              <w:rPr>
-                <w:lang w:val="en-CA"/>
-              </w:rPr>
-              <w:t xml:space="preserve">&gt; </w:t>
-            </w:r>
-            <w:proofErr w:type="spellStart"/>
-            <w:r>
-              <w:rPr>
-                <w:lang w:val="en-CA"/>
-              </w:rPr>
-              <w:t>List_TracksForPlaylistSelection</w:t>
-            </w:r>
-            <w:proofErr w:type="spellEnd"/>
-            <w:r>
-              <w:rPr>
-                <w:lang w:val="en-CA"/>
-              </w:rPr>
-              <w:t xml:space="preserve">(string </w:t>
-            </w:r>
-            <w:proofErr w:type="spellStart"/>
-            <w:r>
-              <w:rPr>
-                <w:lang w:val="en-CA"/>
-              </w:rPr>
-              <w:t>tracksby</w:t>
-            </w:r>
-            <w:proofErr w:type="spellEnd"/>
-            <w:r>
-              <w:rPr>
-                <w:lang w:val="en-CA"/>
-              </w:rPr>
-              <w:t xml:space="preserve">, </w:t>
-            </w:r>
-            <w:proofErr w:type="spellStart"/>
-            <w:r>
-              <w:rPr>
-                <w:lang w:val="en-CA"/>
-              </w:rPr>
-              <w:t>int</w:t>
-            </w:r>
-            <w:proofErr w:type="spellEnd"/>
-            <w:r>
-              <w:rPr>
-                <w:lang w:val="en-CA"/>
-              </w:rPr>
-              <w:t xml:space="preserve"> </w:t>
-            </w:r>
-            <w:proofErr w:type="spellStart"/>
-            <w:r>
-              <w:rPr>
-                <w:lang w:val="en-CA"/>
-              </w:rPr>
-              <w:t>argid</w:t>
-            </w:r>
-            <w:proofErr w:type="spellEnd"/>
-            <w:r>
-              <w:rPr>
-                <w:lang w:val="en-CA"/>
-              </w:rPr>
-              <w:t>)</w:t>
-            </w:r>
-          </w:p>
-          <w:p>
-            <w:pPr>
-              <w:rPr>
-                <w:lang w:val="en-CA"/>
-              </w:rPr>
-            </w:pPr>
-            <w:r>
-              <w:rPr>
-                <w:lang w:val="en-CA"/>
-              </w:rPr>
-              <w:t xml:space="preserve">Retrieve a list of tracks for supplied selection type and argument id. Return </w:t>
-            </w:r>
-            <w:proofErr w:type="spellStart"/>
-            <w:r>
-              <w:rPr>
-                <w:lang w:val="en-CA"/>
-              </w:rPr>
-              <w:t>trackid</w:t>
-            </w:r>
-            <w:proofErr w:type="spellEnd"/>
-            <w:r>
-              <w:rPr>
-                <w:lang w:val="en-CA"/>
-              </w:rPr>
-              <w:t xml:space="preserve">, </w:t>
+              <w:t>List&lt;TrackList&gt; List_TracksForPlaylistSelection(string tracksby, int argid)</w:t>
+            </w:r>
+          </w:p>
+          <w:p>
+            <w:pPr>
+              <w:rPr>
+                <w:lang w:val="en-CA"/>
+              </w:rPr>
+            </w:pPr>
+            <w:r>
+              <w:rPr>
+                <w:lang w:val="en-CA"/>
+              </w:rPr>
+              <w:t xml:space="preserve">Retrieve a list of tracks for supplied selection type and argument id. Return trackid, </w:t>
             </w:r>
             <w:r>
               <w:rPr>
@@ -1228,55 +930,13 @@
               <w:rPr>
                 <w:lang w:val="en-CA"/>
               </w:rPr>
-              <w:t xml:space="preserve"> title, </w:t>
-            </w:r>
-            <w:proofErr w:type="spellStart"/>
-            <w:r>
-              <w:rPr>
-                <w:lang w:val="en-CA"/>
-              </w:rPr>
-              <w:t>MediaName</w:t>
-            </w:r>
-            <w:proofErr w:type="spellEnd"/>
-            <w:r>
-              <w:rPr>
-                <w:lang w:val="en-CA"/>
-              </w:rPr>
-              <w:t xml:space="preserve">, </w:t>
-            </w:r>
-            <w:proofErr w:type="spellStart"/>
-            <w:r>
-              <w:rPr>
-                <w:lang w:val="en-CA"/>
-              </w:rPr>
-              <w:t>genreName</w:t>
-            </w:r>
-            <w:proofErr w:type="spellEnd"/>
-            <w:r>
-              <w:rPr>
-                <w:lang w:val="en-CA"/>
-              </w:rPr>
-              <w:t>, composer,</w:t>
-            </w:r>
-            <w:r>
-              <w:rPr>
-                <w:lang w:val="en-CA"/>
-              </w:rPr>
-              <w:t xml:space="preserve"> </w:t>
-            </w:r>
-            <w:proofErr w:type="spellStart"/>
-            <w:r>
-              <w:rPr>
-                <w:lang w:val="en-CA"/>
-              </w:rPr>
-              <w:t>timelength</w:t>
-            </w:r>
-            <w:proofErr w:type="spellEnd"/>
-            <w:r>
-              <w:rPr>
-                <w:lang w:val="en-CA"/>
-              </w:rPr>
-              <w:t>,</w:t>
+              <w:t xml:space="preserve"> title, MediaName, genreName, composer,</w:t>
+            </w:r>
+            <w:r>
+              <w:rPr>
+                <w:lang w:val="en-CA"/>
+              </w:rPr>
+              <w:t xml:space="preserve"> timelength,</w:t>
             </w:r>
             <w:r>
               <w:rPr>
@@ -1288,21 +948,7 @@
               <w:rPr>
                 <w:lang w:val="en-CA"/>
               </w:rPr>
-              <w:t xml:space="preserve"> </w:t>
-            </w:r>
-            <w:proofErr w:type="spellStart"/>
-            <w:r>
-              <w:rPr>
-                <w:lang w:val="en-CA"/>
-              </w:rPr>
-              <w:t>unitprice</w:t>
-            </w:r>
-            <w:proofErr w:type="spellEnd"/>
-            <w:r>
-              <w:rPr>
-                <w:lang w:val="en-CA"/>
-              </w:rPr>
-              <w:t>. Display in Tracks.</w:t>
+              <w:t xml:space="preserve"> unitprice. Display in Tracks.</w:t>
             </w:r>
           </w:p>
         </w:tc>
@@ -1386,19 +1032,11 @@
                 <w:lang w:val="en-CA"/>
               </w:rPr>
             </w:pPr>
-            <w:proofErr w:type="spellStart"/>
-            <w:r>
-              <w:rPr>
-                <w:lang w:val="en-CA"/>
-              </w:rPr>
-              <w:t>TrackList</w:t>
-            </w:r>
-            <w:proofErr w:type="spellEnd"/>
-            <w:r>
-              <w:rPr>
-                <w:lang w:val="en-CA"/>
-              </w:rPr>
-              <w:t xml:space="preserve"> (P)</w:t>
+            <w:r>
+              <w:rPr>
+                <w:lang w:val="en-CA"/>
+              </w:rPr>
+              <w:t>TrackList (P)</w:t>
             </w:r>
           </w:p>
         </w:tc>
@@ -1488,30 +1126,8 @@
               <w:rPr>
                 <w:lang w:val="en-CA"/>
               </w:rPr>
-              <w:t>Fetch (</w:t>
-            </w:r>
-            <w:proofErr w:type="spellStart"/>
-            <w:r>
-              <w:rPr>
-                <w:lang w:val="en-CA"/>
-              </w:rPr>
-              <w:t>PlayList</w:t>
-            </w:r>
-            <w:proofErr w:type="spellEnd"/>
-            <w:r>
-              <w:rPr>
-                <w:lang w:val="en-CA"/>
-              </w:rPr>
-              <w:t xml:space="preserve">), Playlist, </w:t>
-            </w:r>
-            <w:proofErr w:type="spellStart"/>
-            <w:r>
-              <w:rPr>
-                <w:lang w:val="en-CA"/>
-              </w:rPr>
-              <w:t>PlayListName</w:t>
-            </w:r>
-            <w:proofErr w:type="spellEnd"/>
+              <w:t>Fetch (PlayList), Playlist, PlayListName</w:t>
+            </w:r>
           </w:p>
         </w:tc>
         <w:tc>
@@ -1528,16 +1144,8 @@
               <w:rPr>
                 <w:lang w:val="en-CA"/>
               </w:rPr>
-              <w:t xml:space="preserve">Fetch </w:t>
-            </w:r>
-            <w:proofErr w:type="spellStart"/>
-            <w:r>
-              <w:rPr>
-                <w:lang w:val="en-CA"/>
-              </w:rPr>
-              <w:t>OnClick</w:t>
-            </w:r>
-            <w:proofErr w:type="spellEnd"/>
+              <w:t>Fetch OnClick</w:t>
+            </w:r>
           </w:p>
           <w:p>
             <w:pPr>
@@ -1620,16 +1228,8 @@
               <w:rPr>
                 <w:lang w:val="en-CA"/>
               </w:rPr>
-              <w:t xml:space="preserve"> to </w:t>
-            </w:r>
-            <w:proofErr w:type="spellStart"/>
-            <w:r>
-              <w:rPr>
-                <w:lang w:val="en-CA"/>
-              </w:rPr>
-              <w:t>PlayList</w:t>
-            </w:r>
-            <w:proofErr w:type="spellEnd"/>
+              <w:t xml:space="preserve"> to PlayList</w:t>
+            </w:r>
             <w:r>
               <w:rPr>
                 <w:lang w:val="en-CA"/>
@@ -1660,25 +1260,7 @@
                 <w:sz w:val="18"/>
                 <w:lang w:val="en-CA"/>
               </w:rPr>
-              <w:t>BBL Class(</w:t>
-            </w:r>
-            <w:proofErr w:type="spellStart"/>
-            <w:r>
-              <w:rPr>
-                <w:b/>
-                <w:sz w:val="18"/>
-                <w:lang w:val="en-CA"/>
-              </w:rPr>
-              <w:t>es</w:t>
-            </w:r>
-            <w:proofErr w:type="spellEnd"/>
-            <w:r>
-              <w:rPr>
-                <w:b/>
-                <w:sz w:val="18"/>
-                <w:lang w:val="en-CA"/>
-              </w:rPr>
-              <w:t>) and Method (s)</w:t>
+              <w:t>BBL Class(es) and Method (s)</w:t>
             </w:r>
           </w:p>
         </w:tc>
@@ -1694,14 +1276,12 @@
                 <w:lang w:val="en-CA"/>
               </w:rPr>
             </w:pPr>
-            <w:proofErr w:type="spellStart"/>
             <w:r>
               <w:rPr>
                 <w:lang w:val="en-CA"/>
               </w:rPr>
               <w:t>PlaylistTracksController</w:t>
             </w:r>
-            <w:proofErr w:type="spellEnd"/>
           </w:p>
         </w:tc>
         <w:tc>
@@ -1719,132 +1299,20 @@
               <w:rPr>
                 <w:lang w:val="en-CA"/>
               </w:rPr>
-              <w:t xml:space="preserve">List&lt; </w:t>
-            </w:r>
-            <w:proofErr w:type="spellStart"/>
-            <w:r>
-              <w:rPr>
-                <w:lang w:val="en-CA"/>
-              </w:rPr>
-              <w:t>UserPlaylistTrack</w:t>
-            </w:r>
-            <w:proofErr w:type="spellEnd"/>
-            <w:r>
-              <w:rPr>
-                <w:lang w:val="en-CA"/>
-              </w:rPr>
-              <w:t xml:space="preserve"> &gt; </w:t>
-            </w:r>
-            <w:proofErr w:type="spellStart"/>
-            <w:r>
-              <w:rPr>
-                <w:lang w:val="en-CA"/>
-              </w:rPr>
-              <w:t>List_TracksForPlaylist</w:t>
-            </w:r>
-            <w:proofErr w:type="spellEnd"/>
-            <w:r>
-              <w:rPr>
-                <w:lang w:val="en-CA"/>
-              </w:rPr>
-              <w:t xml:space="preserve">(string </w:t>
-            </w:r>
-            <w:proofErr w:type="spellStart"/>
-            <w:r>
-              <w:rPr>
-                <w:lang w:val="en-CA"/>
-              </w:rPr>
-              <w:t>playlistname</w:t>
-            </w:r>
-            <w:proofErr w:type="spellEnd"/>
-            <w:r>
-              <w:rPr>
-                <w:lang w:val="en-CA"/>
-              </w:rPr>
-              <w:t>, string username)</w:t>
-            </w:r>
-          </w:p>
-          <w:p>
-            <w:pPr>
-              <w:rPr>
-                <w:lang w:val="en-CA"/>
-              </w:rPr>
-            </w:pPr>
-            <w:r>
-              <w:rPr>
-                <w:lang w:val="en-CA"/>
-              </w:rPr>
-              <w:t xml:space="preserve">Retrieve a list of tracks for supplied playlist name and username. Return </w:t>
-            </w:r>
-            <w:proofErr w:type="spellStart"/>
-            <w:r>
-              <w:rPr>
-                <w:lang w:val="en-CA"/>
-              </w:rPr>
-              <w:t>trackid</w:t>
-            </w:r>
-            <w:proofErr w:type="spellEnd"/>
-            <w:r>
-              <w:rPr>
-                <w:lang w:val="en-CA"/>
-              </w:rPr>
-              <w:t xml:space="preserve">, title, </w:t>
-            </w:r>
-            <w:proofErr w:type="spellStart"/>
-            <w:r>
-              <w:rPr>
-                <w:lang w:val="en-CA"/>
-              </w:rPr>
-              <w:t>timelength</w:t>
-            </w:r>
-            <w:proofErr w:type="spellEnd"/>
-            <w:r>
-              <w:rPr>
-                <w:lang w:val="en-CA"/>
-              </w:rPr>
-              <w:t xml:space="preserve">, </w:t>
-            </w:r>
-            <w:proofErr w:type="spellStart"/>
-            <w:r>
-              <w:rPr>
-                <w:lang w:val="en-CA"/>
-              </w:rPr>
-              <w:t>unitprice</w:t>
-            </w:r>
-            <w:proofErr w:type="spellEnd"/>
-            <w:r>
-              <w:rPr>
-                <w:lang w:val="en-CA"/>
-              </w:rPr>
-              <w:t xml:space="preserve">, </w:t>
-            </w:r>
-            <w:proofErr w:type="spellStart"/>
-            <w:r>
-              <w:rPr>
-                <w:lang w:val="en-CA"/>
-              </w:rPr>
-              <w:t>tracknumber</w:t>
-            </w:r>
-            <w:proofErr w:type="spellEnd"/>
-            <w:r>
-              <w:rPr>
-                <w:lang w:val="en-CA"/>
-              </w:rPr>
-              <w:t xml:space="preserve">. Display in </w:t>
-            </w:r>
-            <w:proofErr w:type="spellStart"/>
-            <w:r>
-              <w:rPr>
-                <w:lang w:val="en-CA"/>
-              </w:rPr>
-              <w:t>PlayList</w:t>
-            </w:r>
-            <w:proofErr w:type="spellEnd"/>
-            <w:r>
-              <w:rPr>
-                <w:lang w:val="en-CA"/>
-              </w:rPr>
-              <w:t>.</w:t>
+              <w:t>List&lt; UserPlaylistTrack &gt; List_TracksForPlaylist(string playlistname, string username)</w:t>
+            </w:r>
+          </w:p>
+          <w:p>
+            <w:pPr>
+              <w:rPr>
+                <w:lang w:val="en-CA"/>
+              </w:rPr>
+            </w:pPr>
+            <w:r>
+              <w:rPr>
+                <w:lang w:val="en-CA"/>
+              </w:rPr>
+              <w:t>Retrieve a list of tracks for supplied playlist name and username. Return trackid, title, timelength, unitprice, tracknumber. Display in PlayList.</w:t>
             </w:r>
           </w:p>
         </w:tc>
@@ -1910,33 +1378,11 @@
                 <w:lang w:val="en-CA"/>
               </w:rPr>
             </w:pPr>
-            <w:proofErr w:type="spellStart"/>
-            <w:r>
-              <w:rPr>
-                <w:lang w:val="en-CA"/>
-              </w:rPr>
-              <w:t>PlayList</w:t>
-            </w:r>
-            <w:proofErr w:type="spellEnd"/>
-            <w:r>
-              <w:rPr>
-                <w:lang w:val="en-CA"/>
-              </w:rPr>
-              <w:t xml:space="preserve"> (R), </w:t>
-            </w:r>
-            <w:proofErr w:type="spellStart"/>
-            <w:r>
-              <w:rPr>
-                <w:lang w:val="en-CA"/>
-              </w:rPr>
-              <w:t>PlaylistTracks</w:t>
-            </w:r>
-            <w:proofErr w:type="spellEnd"/>
-            <w:r>
-              <w:rPr>
-                <w:lang w:val="en-CA"/>
-              </w:rPr>
-              <w:t>(R)</w:t>
+            <w:r>
+              <w:rPr>
+                <w:lang w:val="en-CA"/>
+              </w:rPr>
+              <w:t>PlayList (R), PlaylistTracks(R)</w:t>
             </w:r>
           </w:p>
         </w:tc>
@@ -1950,19 +1396,11 @@
                 <w:lang w:val="en-CA"/>
               </w:rPr>
             </w:pPr>
-            <w:proofErr w:type="spellStart"/>
-            <w:r>
-              <w:rPr>
-                <w:lang w:val="en-CA"/>
-              </w:rPr>
-              <w:t>UserPlaylistTrack</w:t>
-            </w:r>
-            <w:proofErr w:type="spellEnd"/>
-            <w:r>
-              <w:rPr>
-                <w:lang w:val="en-CA"/>
-              </w:rPr>
-              <w:t xml:space="preserve"> (P)</w:t>
+            <w:r>
+              <w:rPr>
+                <w:lang w:val="en-CA"/>
+              </w:rPr>
+              <w:t>UserPlaylistTrack (P)</w:t>
             </w:r>
           </w:p>
         </w:tc>
@@ -2068,14 +1506,12 @@
                 <w:lang w:val="en-CA"/>
               </w:rPr>
             </w:pPr>
-            <w:proofErr w:type="spellStart"/>
             <w:r>
               <w:rPr>
                 <w:lang w:val="en-CA"/>
               </w:rPr>
               <w:t>ArtistDDL</w:t>
             </w:r>
-            <w:proofErr w:type="spellEnd"/>
           </w:p>
         </w:tc>
         <w:tc>
@@ -2092,16 +1528,8 @@
               <w:rPr>
                 <w:lang w:val="en-CA"/>
               </w:rPr>
-              <w:t xml:space="preserve">None / wired via </w:t>
-            </w:r>
-            <w:proofErr w:type="spellStart"/>
-            <w:r>
-              <w:rPr>
-                <w:lang w:val="en-CA"/>
-              </w:rPr>
-              <w:t>ObjectDataSource</w:t>
-            </w:r>
-            <w:proofErr w:type="spellEnd"/>
+              <w:t>None / wired via ObjectDataSource</w:t>
+            </w:r>
           </w:p>
         </w:tc>
       </w:tr>
@@ -2132,25 +1560,7 @@
                 <w:sz w:val="18"/>
                 <w:lang w:val="en-CA"/>
               </w:rPr>
-              <w:t>L Class(</w:t>
-            </w:r>
-            <w:proofErr w:type="spellStart"/>
-            <w:r>
-              <w:rPr>
-                <w:b/>
-                <w:sz w:val="18"/>
-                <w:lang w:val="en-CA"/>
-              </w:rPr>
-              <w:t>es</w:t>
-            </w:r>
-            <w:proofErr w:type="spellEnd"/>
-            <w:r>
-              <w:rPr>
-                <w:b/>
-                <w:sz w:val="18"/>
-                <w:lang w:val="en-CA"/>
-              </w:rPr>
-              <w:t>) and Method (s)</w:t>
+              <w:t>L Class(es) and Method (s)</w:t>
             </w:r>
           </w:p>
         </w:tc>
@@ -2166,14 +1576,12 @@
                 <w:lang w:val="en-CA"/>
               </w:rPr>
             </w:pPr>
-            <w:proofErr w:type="spellStart"/>
             <w:r>
               <w:rPr>
                 <w:lang w:val="en-CA"/>
               </w:rPr>
               <w:t>ArtistController</w:t>
             </w:r>
-            <w:proofErr w:type="spellEnd"/>
           </w:p>
         </w:tc>
         <w:tc>
@@ -2191,35 +1599,7 @@
               <w:rPr>
                 <w:lang w:val="en-CA"/>
               </w:rPr>
-              <w:t>List&lt;</w:t>
-            </w:r>
-            <w:proofErr w:type="spellStart"/>
-            <w:r>
-              <w:rPr>
-                <w:lang w:val="en-CA"/>
-              </w:rPr>
-              <w:t>SelectionList</w:t>
-            </w:r>
-            <w:proofErr w:type="spellEnd"/>
-            <w:r>
-              <w:rPr>
-                <w:lang w:val="en-CA"/>
-              </w:rPr>
-              <w:t xml:space="preserve">&gt; </w:t>
-            </w:r>
-            <w:proofErr w:type="spellStart"/>
-            <w:r>
-              <w:rPr>
-                <w:lang w:val="en-CA"/>
-              </w:rPr>
-              <w:t>List_ArtistNames</w:t>
-            </w:r>
-            <w:proofErr w:type="spellEnd"/>
-            <w:r>
-              <w:rPr>
-                <w:lang w:val="en-CA"/>
-              </w:rPr>
-              <w:t>()</w:t>
+              <w:t>List&lt;SelectionList&gt; List_ArtistNames()</w:t>
             </w:r>
           </w:p>
           <w:p>
@@ -2316,19 +1696,11 @@
                 <w:lang w:val="en-CA"/>
               </w:rPr>
             </w:pPr>
-            <w:proofErr w:type="spellStart"/>
-            <w:r>
-              <w:rPr>
-                <w:lang w:val="en-CA"/>
-              </w:rPr>
-              <w:t>SelectionList</w:t>
-            </w:r>
-            <w:proofErr w:type="spellEnd"/>
-            <w:r>
-              <w:rPr>
-                <w:lang w:val="en-CA"/>
-              </w:rPr>
-              <w:t xml:space="preserve"> (P)</w:t>
+            <w:r>
+              <w:rPr>
+                <w:lang w:val="en-CA"/>
+              </w:rPr>
+              <w:t>SelectionList (P)</w:t>
             </w:r>
           </w:p>
         </w:tc>
@@ -2420,42 +1792,12 @@
                 <w:lang w:val="en-CA"/>
               </w:rPr>
             </w:pPr>
-            <w:proofErr w:type="spellStart"/>
-            <w:r>
-              <w:rPr>
-                <w:lang w:val="en-CA"/>
-              </w:rPr>
-              <w:t>TrackSelectionList</w:t>
-            </w:r>
-            <w:proofErr w:type="spellEnd"/>
-            <w:r>
-              <w:rPr>
-                <w:lang w:val="en-CA"/>
-              </w:rPr>
-              <w:t xml:space="preserve">, </w:t>
-            </w:r>
-            <w:proofErr w:type="spellStart"/>
-            <w:r>
-              <w:rPr>
-                <w:lang w:val="en-CA"/>
-              </w:rPr>
-              <w:t>PlayList</w:t>
-            </w:r>
-            <w:proofErr w:type="spellEnd"/>
-            <w:r>
-              <w:rPr>
-                <w:lang w:val="en-CA"/>
-              </w:rPr>
-              <w:t xml:space="preserve">, </w:t>
-            </w:r>
-            <w:proofErr w:type="spellStart"/>
-            <w:r>
-              <w:rPr>
-                <w:lang w:val="en-CA"/>
-              </w:rPr>
-              <w:t>PlaylistName</w:t>
-            </w:r>
-            <w:proofErr w:type="spellEnd"/>
+            <w:r>
+              <w:rPr>
+                <w:lang w:val="en-CA"/>
+              </w:rPr>
+              <w:t>TrackSelectionList, PlayList, PlaylistName</w:t>
+            </w:r>
           </w:p>
         </w:tc>
         <w:tc>
@@ -2490,21 +1832,21 @@
               <w:rPr>
                 <w:lang w:val="en-CA"/>
               </w:rPr>
-              <w:t xml:space="preserve">Collect </w:t>
-            </w:r>
-            <w:proofErr w:type="spellStart"/>
-            <w:r>
-              <w:rPr>
-                <w:lang w:val="en-CA"/>
-              </w:rPr>
-              <w:t>trak</w:t>
-            </w:r>
-            <w:proofErr w:type="spellEnd"/>
-            <w:r>
-              <w:rPr>
-                <w:lang w:val="en-CA"/>
-              </w:rPr>
-              <w:t xml:space="preserve"> information – playlist name and user name</w:t>
+              <w:t>Collect tra</w:t>
+            </w:r>
+            <w:r>
+              <w:rPr>
+                <w:lang w:val="en-CA"/>
+              </w:rPr>
+              <w:t>c</w:t>
+            </w:r>
+            <w:bookmarkStart w:id="0" w:name="_GoBack"/>
+            <w:bookmarkEnd w:id="0"/>
+            <w:r>
+              <w:rPr>
+                <w:lang w:val="en-CA"/>
+              </w:rPr>
+              <w:t>k information – playlist name and user name</w:t>
             </w:r>
           </w:p>
           <w:p>
@@ -2590,25 +1932,7 @@
                 <w:sz w:val="18"/>
                 <w:lang w:val="en-CA"/>
               </w:rPr>
-              <w:t>L Class(</w:t>
-            </w:r>
-            <w:proofErr w:type="spellStart"/>
-            <w:r>
-              <w:rPr>
-                <w:b/>
-                <w:sz w:val="18"/>
-                <w:lang w:val="en-CA"/>
-              </w:rPr>
-              <w:t>es</w:t>
-            </w:r>
-            <w:proofErr w:type="spellEnd"/>
-            <w:r>
-              <w:rPr>
-                <w:b/>
-                <w:sz w:val="18"/>
-                <w:lang w:val="en-CA"/>
-              </w:rPr>
-              <w:t>) and Method (s)</w:t>
+              <w:t>L Class(es) and Method (s)</w:t>
             </w:r>
           </w:p>
         </w:tc>
@@ -2624,20 +1948,12 @@
                 <w:lang w:val="en-CA"/>
               </w:rPr>
             </w:pPr>
-            <w:proofErr w:type="spellStart"/>
-            <w:r>
-              <w:rPr>
-                <w:lang w:val="en-CA"/>
-              </w:rPr>
-              <w:t>PlaylistTracks</w:t>
-            </w:r>
-            <w:r>
-              <w:rPr>
-                <w:lang w:val="en-CA"/>
-              </w:rPr>
-              <w:t>Controller</w:t>
-            </w:r>
-            <w:proofErr w:type="spellEnd"/>
+            <w:r>
+              <w:rPr>
+                <w:lang w:val="en-CA"/>
+              </w:rPr>
+              <w:t>PlaylistTracksController</w:t>
+            </w:r>
           </w:p>
         </w:tc>
         <w:tc>
@@ -2660,16 +1976,8 @@
               <w:rPr>
                 <w:lang w:val="en-CA"/>
               </w:rPr>
-              <w:t xml:space="preserve">void </w:t>
-            </w:r>
-            <w:proofErr w:type="spellStart"/>
-            <w:r>
-              <w:rPr>
-                <w:lang w:val="en-CA"/>
-              </w:rPr>
-              <w:t>Add_TrackToPlaylist</w:t>
-            </w:r>
-            <w:proofErr w:type="spellEnd"/>
+              <w:t>void Add_TrackToPlaylist</w:t>
+            </w:r>
             <w:r>
               <w:rPr>
                 <w:lang w:val="en-CA"/>
@@ -2680,49 +1988,7 @@
               <w:rPr>
                 <w:lang w:val="en-CA"/>
               </w:rPr>
-              <w:t xml:space="preserve">(string </w:t>
-            </w:r>
-            <w:proofErr w:type="spellStart"/>
-            <w:r>
-              <w:rPr>
-                <w:lang w:val="en-CA"/>
-              </w:rPr>
-              <w:t>playlistname</w:t>
-            </w:r>
-            <w:proofErr w:type="spellEnd"/>
-            <w:r>
-              <w:rPr>
-                <w:lang w:val="en-CA"/>
-              </w:rPr>
-              <w:t xml:space="preserve">, string username, </w:t>
-            </w:r>
-            <w:proofErr w:type="spellStart"/>
-            <w:r>
-              <w:rPr>
-                <w:lang w:val="en-CA"/>
-              </w:rPr>
-              <w:t>int</w:t>
-            </w:r>
-            <w:proofErr w:type="spellEnd"/>
-            <w:r>
-              <w:rPr>
-                <w:lang w:val="en-CA"/>
-              </w:rPr>
-              <w:t xml:space="preserve"> </w:t>
-            </w:r>
-            <w:proofErr w:type="spellStart"/>
-            <w:r>
-              <w:rPr>
-                <w:lang w:val="en-CA"/>
-              </w:rPr>
-              <w:t>trackid</w:t>
-            </w:r>
-            <w:proofErr w:type="spellEnd"/>
-            <w:r>
-              <w:rPr>
-                <w:lang w:val="en-CA"/>
-              </w:rPr>
-              <w:t>)</w:t>
+              <w:t>(string playlistname, string username, int trackid)</w:t>
             </w:r>
           </w:p>
           <w:p>
@@ -2773,57 +2039,13 @@
               <w:rPr>
                 <w:lang w:val="en-CA"/>
               </w:rPr>
-              <w:t xml:space="preserve"> </w:t>
-            </w:r>
-            <w:proofErr w:type="spellStart"/>
-            <w:r>
-              <w:rPr>
-                <w:lang w:val="en-CA"/>
-              </w:rPr>
-              <w:t>UserPlaylistTrack</w:t>
-            </w:r>
-            <w:proofErr w:type="spellEnd"/>
-            <w:r>
-              <w:rPr>
-                <w:lang w:val="en-CA"/>
-              </w:rPr>
-              <w:t xml:space="preserve"> </w:t>
-            </w:r>
-            <w:bookmarkStart w:id="0" w:name="_GoBack"/>
-            <w:bookmarkEnd w:id="0"/>
-            <w:r>
-              <w:rPr>
-                <w:lang w:val="en-CA"/>
-              </w:rPr>
-              <w:t xml:space="preserve">&gt; </w:t>
-            </w:r>
-            <w:proofErr w:type="spellStart"/>
-            <w:r>
-              <w:rPr>
-                <w:lang w:val="en-CA"/>
-              </w:rPr>
-              <w:t>PlaylistTracks_GetByPlaylist</w:t>
-            </w:r>
-            <w:proofErr w:type="spellEnd"/>
-            <w:r>
-              <w:rPr>
-                <w:lang w:val="en-CA"/>
-              </w:rPr>
-              <w:t xml:space="preserve"> (string </w:t>
-            </w:r>
-            <w:proofErr w:type="spellStart"/>
-            <w:r>
-              <w:rPr>
-                <w:lang w:val="en-CA"/>
-              </w:rPr>
-              <w:t>playlistname</w:t>
-            </w:r>
-            <w:proofErr w:type="spellEnd"/>
-            <w:r>
-              <w:rPr>
-                <w:lang w:val="en-CA"/>
-              </w:rPr>
-              <w:t>, string username)</w:t>
+              <w:t xml:space="preserve"> UserPlaylistTrack </w:t>
+            </w:r>
+            <w:r>
+              <w:rPr>
+                <w:lang w:val="en-CA"/>
+              </w:rPr>
+              <w:t>&gt; PlaylistTracks_GetByPlaylist (string playlistname, string username)</w:t>
             </w:r>
           </w:p>
           <w:p>
@@ -2841,16 +2063,8 @@
               <w:rPr>
                 <w:lang w:val="en-CA"/>
               </w:rPr>
-              <w:t xml:space="preserve">Retrieve the playlist for the user via </w:t>
-            </w:r>
-            <w:proofErr w:type="spellStart"/>
-            <w:r>
-              <w:rPr>
-                <w:lang w:val="en-CA"/>
-              </w:rPr>
-              <w:t>playlistname</w:t>
-            </w:r>
-            <w:proofErr w:type="spellEnd"/>
+              <w:t>Retrieve the playlist for the user via playlistname</w:t>
+            </w:r>
           </w:p>
         </w:tc>
       </w:tr>
@@ -2915,7 +2129,6 @@
                 <w:lang w:val="en-CA"/>
               </w:rPr>
             </w:pPr>
-            <w:proofErr w:type="spellStart"/>
             <w:r>
               <w:rPr>
                 <w:lang w:val="en-CA"/>
@@ -2928,7 +2141,6 @@
               </w:rPr>
               <w:t>Tracks</w:t>
             </w:r>
-            <w:proofErr w:type="spellEnd"/>
             <w:r>
               <w:rPr>
                 <w:lang w:val="en-CA"/>
@@ -2995,19 +2207,11 @@
                 <w:lang w:val="en-CA"/>
               </w:rPr>
             </w:pPr>
-            <w:proofErr w:type="spellStart"/>
-            <w:r>
-              <w:rPr>
-                <w:lang w:val="en-CA"/>
-              </w:rPr>
-              <w:t>UserPlaylistTrack</w:t>
-            </w:r>
-            <w:proofErr w:type="spellEnd"/>
-            <w:r>
-              <w:rPr>
-                <w:lang w:val="en-CA"/>
-              </w:rPr>
-              <w:t>(P)</w:t>
+            <w:r>
+              <w:rPr>
+                <w:lang w:val="en-CA"/>
+              </w:rPr>
+              <w:t>UserPlaylistTrack(P)</w:t>
             </w:r>
           </w:p>
         </w:tc>

</xml_diff>

<commit_message>
Creating Mock-ups using Dummy Data
</commit_message>
<xml_diff>
--- a/Project Design for subsystem process Template.docx
+++ b/Project Design for subsystem process Template.docx
@@ -4,16 +4,24 @@
   <w:body>
     <w:p>
       <w:pPr>
-        <w:pStyle w:val="Title"/>
+        <w:pStyle w:val="Quote"/>
         <w:rPr>
           <w:lang w:val="en-CA"/>
         </w:rPr>
       </w:pPr>
+      <w:proofErr w:type="spellStart"/>
       <w:r>
         <w:rPr>
           <w:lang w:val="en-CA"/>
         </w:rPr>
-        <w:t>SubSystem title</w:t>
+        <w:t>SubSystem</w:t>
+      </w:r>
+      <w:proofErr w:type="spellEnd"/>
+      <w:r>
+        <w:rPr>
+          <w:lang w:val="en-CA"/>
+        </w:rPr>
+        <w:t xml:space="preserve"> title</w:t>
       </w:r>
     </w:p>
     <w:p>
@@ -242,7 +250,25 @@
                 <w:sz w:val="18"/>
                 <w:lang w:val="en-CA"/>
               </w:rPr>
-              <w:t>BBL Class(es) and Method (s)</w:t>
+              <w:t>BBL Class(</w:t>
+            </w:r>
+            <w:proofErr w:type="spellStart"/>
+            <w:r>
+              <w:rPr>
+                <w:b/>
+                <w:sz w:val="18"/>
+                <w:lang w:val="en-CA"/>
+              </w:rPr>
+              <w:t>es</w:t>
+            </w:r>
+            <w:proofErr w:type="spellEnd"/>
+            <w:r>
+              <w:rPr>
+                <w:b/>
+                <w:sz w:val="18"/>
+                <w:lang w:val="en-CA"/>
+              </w:rPr>
+              <w:t>) and Method (s)</w:t>
             </w:r>
           </w:p>
         </w:tc>
@@ -290,11 +316,19 @@
                 <w:lang w:val="en-CA"/>
               </w:rPr>
             </w:pPr>
-            <w:r>
-              <w:rPr>
-                <w:lang w:val="en-CA"/>
-              </w:rPr>
-              <w:t>statement about the method’s purpose. may include inputs and outputs</w:t>
+            <w:proofErr w:type="gramStart"/>
+            <w:r>
+              <w:rPr>
+                <w:lang w:val="en-CA"/>
+              </w:rPr>
+              <w:t>statement</w:t>
+            </w:r>
+            <w:proofErr w:type="gramEnd"/>
+            <w:r>
+              <w:rPr>
+                <w:lang w:val="en-CA"/>
+              </w:rPr>
+              <w:t xml:space="preserve"> about the method’s purpose. may include inputs and outputs</w:t>
             </w:r>
           </w:p>
         </w:tc>
@@ -364,7 +398,21 @@
               <w:rPr>
                 <w:lang w:val="en-CA"/>
               </w:rPr>
-              <w:t>name of sql table involved and access</w:t>
+              <w:t xml:space="preserve">name of </w:t>
+            </w:r>
+            <w:proofErr w:type="spellStart"/>
+            <w:r>
+              <w:rPr>
+                <w:lang w:val="en-CA"/>
+              </w:rPr>
+              <w:t>sql</w:t>
+            </w:r>
+            <w:proofErr w:type="spellEnd"/>
+            <w:r>
+              <w:rPr>
+                <w:lang w:val="en-CA"/>
+              </w:rPr>
+              <w:t xml:space="preserve"> table involved and access</w:t>
             </w:r>
           </w:p>
         </w:tc>
@@ -488,12 +536,14 @@
                 <w:lang w:val="en-CA"/>
               </w:rPr>
             </w:pPr>
+            <w:proofErr w:type="spellStart"/>
             <w:r>
               <w:rPr>
                 <w:lang w:val="en-CA"/>
               </w:rPr>
               <w:t>AlbumDDL</w:t>
             </w:r>
+            <w:proofErr w:type="spellEnd"/>
           </w:p>
         </w:tc>
         <w:tc>
@@ -510,8 +560,16 @@
               <w:rPr>
                 <w:lang w:val="en-CA"/>
               </w:rPr>
-              <w:t>None / wired via ObjectDataSource</w:t>
-            </w:r>
+              <w:t xml:space="preserve">None / wired via </w:t>
+            </w:r>
+            <w:proofErr w:type="spellStart"/>
+            <w:r>
+              <w:rPr>
+                <w:lang w:val="en-CA"/>
+              </w:rPr>
+              <w:t>ObjectDataSource</w:t>
+            </w:r>
+            <w:proofErr w:type="spellEnd"/>
           </w:p>
         </w:tc>
       </w:tr>
@@ -534,7 +592,25 @@
                 <w:sz w:val="18"/>
                 <w:lang w:val="en-CA"/>
               </w:rPr>
-              <w:t>BBL Class(es) and Method (s)</w:t>
+              <w:t>BBL Class(</w:t>
+            </w:r>
+            <w:proofErr w:type="spellStart"/>
+            <w:r>
+              <w:rPr>
+                <w:b/>
+                <w:sz w:val="18"/>
+                <w:lang w:val="en-CA"/>
+              </w:rPr>
+              <w:t>es</w:t>
+            </w:r>
+            <w:proofErr w:type="spellEnd"/>
+            <w:r>
+              <w:rPr>
+                <w:b/>
+                <w:sz w:val="18"/>
+                <w:lang w:val="en-CA"/>
+              </w:rPr>
+              <w:t>) and Method (s)</w:t>
             </w:r>
           </w:p>
         </w:tc>
@@ -550,12 +626,14 @@
                 <w:lang w:val="en-CA"/>
               </w:rPr>
             </w:pPr>
+            <w:proofErr w:type="spellStart"/>
             <w:r>
               <w:rPr>
                 <w:lang w:val="en-CA"/>
               </w:rPr>
               <w:t>AlbumController</w:t>
             </w:r>
+            <w:proofErr w:type="spellEnd"/>
           </w:p>
         </w:tc>
         <w:tc>
@@ -573,7 +651,35 @@
               <w:rPr>
                 <w:lang w:val="en-CA"/>
               </w:rPr>
-              <w:t>List&lt;SelectionList&gt; List_AlbumTitles()</w:t>
+              <w:t>List&lt;</w:t>
+            </w:r>
+            <w:proofErr w:type="spellStart"/>
+            <w:r>
+              <w:rPr>
+                <w:lang w:val="en-CA"/>
+              </w:rPr>
+              <w:t>SelectionList</w:t>
+            </w:r>
+            <w:proofErr w:type="spellEnd"/>
+            <w:r>
+              <w:rPr>
+                <w:lang w:val="en-CA"/>
+              </w:rPr>
+              <w:t xml:space="preserve">&gt; </w:t>
+            </w:r>
+            <w:proofErr w:type="spellStart"/>
+            <w:r>
+              <w:rPr>
+                <w:lang w:val="en-CA"/>
+              </w:rPr>
+              <w:t>List_AlbumTitles</w:t>
+            </w:r>
+            <w:proofErr w:type="spellEnd"/>
+            <w:r>
+              <w:rPr>
+                <w:lang w:val="en-CA"/>
+              </w:rPr>
+              <w:t>()</w:t>
             </w:r>
           </w:p>
           <w:p>
@@ -670,11 +776,19 @@
                 <w:lang w:val="en-CA"/>
               </w:rPr>
             </w:pPr>
-            <w:r>
-              <w:rPr>
-                <w:lang w:val="en-CA"/>
-              </w:rPr>
-              <w:t>SelectionList (P)</w:t>
+            <w:proofErr w:type="spellStart"/>
+            <w:r>
+              <w:rPr>
+                <w:lang w:val="en-CA"/>
+              </w:rPr>
+              <w:t>SelectionList</w:t>
+            </w:r>
+            <w:proofErr w:type="spellEnd"/>
+            <w:r>
+              <w:rPr>
+                <w:lang w:val="en-CA"/>
+              </w:rPr>
+              <w:t xml:space="preserve"> (P)</w:t>
             </w:r>
           </w:p>
         </w:tc>
@@ -763,21 +877,57 @@
               <w:rPr>
                 <w:lang w:val="en-CA"/>
               </w:rPr>
-              <w:t xml:space="preserve">Fetch (Artist, MediaType, Genre, Album), </w:t>
-            </w:r>
-          </w:p>
-          <w:p>
-            <w:pPr>
-              <w:rPr>
-                <w:lang w:val="en-CA"/>
-              </w:rPr>
-            </w:pPr>
-            <w:r>
-              <w:rPr>
-                <w:lang w:val="en-CA"/>
-              </w:rPr>
-              <w:t>Tracks, TracksBy, SearchArgID</w:t>
-            </w:r>
+              <w:t xml:space="preserve">Fetch (Artist, </w:t>
+            </w:r>
+            <w:proofErr w:type="spellStart"/>
+            <w:r>
+              <w:rPr>
+                <w:lang w:val="en-CA"/>
+              </w:rPr>
+              <w:t>MediaType</w:t>
+            </w:r>
+            <w:proofErr w:type="spellEnd"/>
+            <w:r>
+              <w:rPr>
+                <w:lang w:val="en-CA"/>
+              </w:rPr>
+              <w:t xml:space="preserve">, Genre, Album), </w:t>
+            </w:r>
+          </w:p>
+          <w:p>
+            <w:pPr>
+              <w:rPr>
+                <w:lang w:val="en-CA"/>
+              </w:rPr>
+            </w:pPr>
+            <w:r>
+              <w:rPr>
+                <w:lang w:val="en-CA"/>
+              </w:rPr>
+              <w:t xml:space="preserve">Tracks, </w:t>
+            </w:r>
+            <w:proofErr w:type="spellStart"/>
+            <w:r>
+              <w:rPr>
+                <w:lang w:val="en-CA"/>
+              </w:rPr>
+              <w:t>TracksBy</w:t>
+            </w:r>
+            <w:proofErr w:type="spellEnd"/>
+            <w:r>
+              <w:rPr>
+                <w:lang w:val="en-CA"/>
+              </w:rPr>
+              <w:t xml:space="preserve">, </w:t>
+            </w:r>
+            <w:proofErr w:type="spellStart"/>
+            <w:r>
+              <w:rPr>
+                <w:lang w:val="en-CA"/>
+              </w:rPr>
+              <w:t>SearchArgID</w:t>
+            </w:r>
+            <w:proofErr w:type="spellEnd"/>
           </w:p>
         </w:tc>
         <w:tc>
@@ -790,12 +940,28 @@
                 <w:lang w:val="en-CA"/>
               </w:rPr>
             </w:pPr>
-            <w:r>
-              <w:rPr>
-                <w:lang w:val="en-CA"/>
-              </w:rPr>
-              <w:t>OnClick / wired via ObjectDataSource</w:t>
-            </w:r>
+            <w:proofErr w:type="spellStart"/>
+            <w:r>
+              <w:rPr>
+                <w:lang w:val="en-CA"/>
+              </w:rPr>
+              <w:t>OnClick</w:t>
+            </w:r>
+            <w:proofErr w:type="spellEnd"/>
+            <w:r>
+              <w:rPr>
+                <w:lang w:val="en-CA"/>
+              </w:rPr>
+              <w:t xml:space="preserve"> / wired via </w:t>
+            </w:r>
+            <w:proofErr w:type="spellStart"/>
+            <w:r>
+              <w:rPr>
+                <w:lang w:val="en-CA"/>
+              </w:rPr>
+              <w:t>ObjectDataSource</w:t>
+            </w:r>
+            <w:proofErr w:type="spellEnd"/>
           </w:p>
           <w:p>
             <w:pPr>
@@ -812,7 +978,35 @@
               <w:rPr>
                 <w:lang w:val="en-CA"/>
               </w:rPr>
-              <w:t xml:space="preserve">Move selection value to TracksBy, DDL id to SearchArgID; </w:t>
+              <w:t xml:space="preserve">Move selection value to </w:t>
+            </w:r>
+            <w:proofErr w:type="spellStart"/>
+            <w:r>
+              <w:rPr>
+                <w:lang w:val="en-CA"/>
+              </w:rPr>
+              <w:t>TracksBy</w:t>
+            </w:r>
+            <w:proofErr w:type="spellEnd"/>
+            <w:r>
+              <w:rPr>
+                <w:lang w:val="en-CA"/>
+              </w:rPr>
+              <w:t xml:space="preserve">, DDL id to </w:t>
+            </w:r>
+            <w:proofErr w:type="spellStart"/>
+            <w:r>
+              <w:rPr>
+                <w:lang w:val="en-CA"/>
+              </w:rPr>
+              <w:t>SearchArgID</w:t>
+            </w:r>
+            <w:proofErr w:type="spellEnd"/>
+            <w:r>
+              <w:rPr>
+                <w:lang w:val="en-CA"/>
+              </w:rPr>
+              <w:t xml:space="preserve">; </w:t>
             </w:r>
           </w:p>
           <w:p>
@@ -860,7 +1054,25 @@
                 <w:sz w:val="18"/>
                 <w:lang w:val="en-CA"/>
               </w:rPr>
-              <w:t>BBL Class(es) and Method (s)</w:t>
+              <w:t>BBL Class(</w:t>
+            </w:r>
+            <w:proofErr w:type="spellStart"/>
+            <w:r>
+              <w:rPr>
+                <w:b/>
+                <w:sz w:val="18"/>
+                <w:lang w:val="en-CA"/>
+              </w:rPr>
+              <w:t>es</w:t>
+            </w:r>
+            <w:proofErr w:type="spellEnd"/>
+            <w:r>
+              <w:rPr>
+                <w:b/>
+                <w:sz w:val="18"/>
+                <w:lang w:val="en-CA"/>
+              </w:rPr>
+              <w:t>) and Method (s)</w:t>
             </w:r>
           </w:p>
         </w:tc>
@@ -876,12 +1088,14 @@
                 <w:lang w:val="en-CA"/>
               </w:rPr>
             </w:pPr>
+            <w:proofErr w:type="spellStart"/>
             <w:r>
               <w:rPr>
                 <w:lang w:val="en-CA"/>
               </w:rPr>
               <w:t>TracksController</w:t>
             </w:r>
+            <w:proofErr w:type="spellEnd"/>
           </w:p>
         </w:tc>
         <w:tc>
@@ -899,20 +1113,104 @@
               <w:rPr>
                 <w:lang w:val="en-CA"/>
               </w:rPr>
-              <w:t>List&lt;TrackList&gt; List_TracksForPlaylistSelection(string tracksby, int argid)</w:t>
-            </w:r>
-          </w:p>
-          <w:p>
-            <w:pPr>
-              <w:rPr>
-                <w:lang w:val="en-CA"/>
-              </w:rPr>
-            </w:pPr>
-            <w:r>
-              <w:rPr>
-                <w:lang w:val="en-CA"/>
-              </w:rPr>
-              <w:t xml:space="preserve">Retrieve a list of tracks for supplied selection type and argument id. Return trackid, </w:t>
+              <w:t>List&lt;</w:t>
+            </w:r>
+            <w:proofErr w:type="spellStart"/>
+            <w:r>
+              <w:rPr>
+                <w:lang w:val="en-CA"/>
+              </w:rPr>
+              <w:t>TrackList</w:t>
+            </w:r>
+            <w:proofErr w:type="spellEnd"/>
+            <w:r>
+              <w:rPr>
+                <w:lang w:val="en-CA"/>
+              </w:rPr>
+              <w:t xml:space="preserve">&gt; </w:t>
+            </w:r>
+            <w:proofErr w:type="spellStart"/>
+            <w:r>
+              <w:rPr>
+                <w:lang w:val="en-CA"/>
+              </w:rPr>
+              <w:t>List_TracksForPlaylistSelection</w:t>
+            </w:r>
+            <w:proofErr w:type="spellEnd"/>
+            <w:r>
+              <w:rPr>
+                <w:lang w:val="en-CA"/>
+              </w:rPr>
+              <w:t xml:space="preserve">(string </w:t>
+            </w:r>
+            <w:proofErr w:type="spellStart"/>
+            <w:r>
+              <w:rPr>
+                <w:lang w:val="en-CA"/>
+              </w:rPr>
+              <w:t>tracksby</w:t>
+            </w:r>
+            <w:proofErr w:type="spellEnd"/>
+            <w:r>
+              <w:rPr>
+                <w:lang w:val="en-CA"/>
+              </w:rPr>
+              <w:t xml:space="preserve">, </w:t>
+            </w:r>
+            <w:proofErr w:type="spellStart"/>
+            <w:r>
+              <w:rPr>
+                <w:lang w:val="en-CA"/>
+              </w:rPr>
+              <w:t>int</w:t>
+            </w:r>
+            <w:proofErr w:type="spellEnd"/>
+            <w:r>
+              <w:rPr>
+                <w:lang w:val="en-CA"/>
+              </w:rPr>
+              <w:t xml:space="preserve"> </w:t>
+            </w:r>
+            <w:proofErr w:type="spellStart"/>
+            <w:r>
+              <w:rPr>
+                <w:lang w:val="en-CA"/>
+              </w:rPr>
+              <w:t>argid</w:t>
+            </w:r>
+            <w:proofErr w:type="spellEnd"/>
+            <w:r>
+              <w:rPr>
+                <w:lang w:val="en-CA"/>
+              </w:rPr>
+              <w:t>)</w:t>
+            </w:r>
+          </w:p>
+          <w:p>
+            <w:pPr>
+              <w:rPr>
+                <w:lang w:val="en-CA"/>
+              </w:rPr>
+            </w:pPr>
+            <w:r>
+              <w:rPr>
+                <w:lang w:val="en-CA"/>
+              </w:rPr>
+              <w:t xml:space="preserve">Retrieve a list of tracks for supplied selection type and argument id. Return </w:t>
+            </w:r>
+            <w:proofErr w:type="spellStart"/>
+            <w:r>
+              <w:rPr>
+                <w:lang w:val="en-CA"/>
+              </w:rPr>
+              <w:t>trackid</w:t>
+            </w:r>
+            <w:proofErr w:type="spellEnd"/>
+            <w:r>
+              <w:rPr>
+                <w:lang w:val="en-CA"/>
+              </w:rPr>
+              <w:t xml:space="preserve">, </w:t>
             </w:r>
             <w:r>
               <w:rPr>
@@ -930,13 +1228,55 @@
               <w:rPr>
                 <w:lang w:val="en-CA"/>
               </w:rPr>
-              <w:t xml:space="preserve"> title, MediaName, genreName, composer,</w:t>
-            </w:r>
-            <w:r>
-              <w:rPr>
-                <w:lang w:val="en-CA"/>
-              </w:rPr>
-              <w:t xml:space="preserve"> timelength,</w:t>
+              <w:t xml:space="preserve"> title, </w:t>
+            </w:r>
+            <w:proofErr w:type="spellStart"/>
+            <w:r>
+              <w:rPr>
+                <w:lang w:val="en-CA"/>
+              </w:rPr>
+              <w:t>MediaName</w:t>
+            </w:r>
+            <w:proofErr w:type="spellEnd"/>
+            <w:r>
+              <w:rPr>
+                <w:lang w:val="en-CA"/>
+              </w:rPr>
+              <w:t xml:space="preserve">, </w:t>
+            </w:r>
+            <w:proofErr w:type="spellStart"/>
+            <w:r>
+              <w:rPr>
+                <w:lang w:val="en-CA"/>
+              </w:rPr>
+              <w:t>genreName</w:t>
+            </w:r>
+            <w:proofErr w:type="spellEnd"/>
+            <w:r>
+              <w:rPr>
+                <w:lang w:val="en-CA"/>
+              </w:rPr>
+              <w:t>, composer,</w:t>
+            </w:r>
+            <w:r>
+              <w:rPr>
+                <w:lang w:val="en-CA"/>
+              </w:rPr>
+              <w:t xml:space="preserve"> </w:t>
+            </w:r>
+            <w:proofErr w:type="spellStart"/>
+            <w:r>
+              <w:rPr>
+                <w:lang w:val="en-CA"/>
+              </w:rPr>
+              <w:t>timelength</w:t>
+            </w:r>
+            <w:proofErr w:type="spellEnd"/>
+            <w:r>
+              <w:rPr>
+                <w:lang w:val="en-CA"/>
+              </w:rPr>
+              <w:t>,</w:t>
             </w:r>
             <w:r>
               <w:rPr>
@@ -948,7 +1288,21 @@
               <w:rPr>
                 <w:lang w:val="en-CA"/>
               </w:rPr>
-              <w:t xml:space="preserve"> unitprice. Display in Tracks.</w:t>
+              <w:t xml:space="preserve"> </w:t>
+            </w:r>
+            <w:proofErr w:type="spellStart"/>
+            <w:r>
+              <w:rPr>
+                <w:lang w:val="en-CA"/>
+              </w:rPr>
+              <w:t>unitprice</w:t>
+            </w:r>
+            <w:proofErr w:type="spellEnd"/>
+            <w:r>
+              <w:rPr>
+                <w:lang w:val="en-CA"/>
+              </w:rPr>
+              <w:t>. Display in Tracks.</w:t>
             </w:r>
           </w:p>
         </w:tc>
@@ -1032,11 +1386,19 @@
                 <w:lang w:val="en-CA"/>
               </w:rPr>
             </w:pPr>
-            <w:r>
-              <w:rPr>
-                <w:lang w:val="en-CA"/>
-              </w:rPr>
-              <w:t>TrackList (P)</w:t>
+            <w:proofErr w:type="spellStart"/>
+            <w:r>
+              <w:rPr>
+                <w:lang w:val="en-CA"/>
+              </w:rPr>
+              <w:t>TrackList</w:t>
+            </w:r>
+            <w:proofErr w:type="spellEnd"/>
+            <w:r>
+              <w:rPr>
+                <w:lang w:val="en-CA"/>
+              </w:rPr>
+              <w:t xml:space="preserve"> (P)</w:t>
             </w:r>
           </w:p>
         </w:tc>
@@ -1126,8 +1488,30 @@
               <w:rPr>
                 <w:lang w:val="en-CA"/>
               </w:rPr>
-              <w:t>Fetch (PlayList), Playlist, PlayListName</w:t>
-            </w:r>
+              <w:t>Fetch (</w:t>
+            </w:r>
+            <w:proofErr w:type="spellStart"/>
+            <w:r>
+              <w:rPr>
+                <w:lang w:val="en-CA"/>
+              </w:rPr>
+              <w:t>PlayList</w:t>
+            </w:r>
+            <w:proofErr w:type="spellEnd"/>
+            <w:r>
+              <w:rPr>
+                <w:lang w:val="en-CA"/>
+              </w:rPr>
+              <w:t xml:space="preserve">), Playlist, </w:t>
+            </w:r>
+            <w:proofErr w:type="spellStart"/>
+            <w:r>
+              <w:rPr>
+                <w:lang w:val="en-CA"/>
+              </w:rPr>
+              <w:t>PlayListName</w:t>
+            </w:r>
+            <w:proofErr w:type="spellEnd"/>
           </w:p>
         </w:tc>
         <w:tc>
@@ -1144,8 +1528,16 @@
               <w:rPr>
                 <w:lang w:val="en-CA"/>
               </w:rPr>
-              <w:t>Fetch OnClick</w:t>
-            </w:r>
+              <w:t xml:space="preserve">Fetch </w:t>
+            </w:r>
+            <w:proofErr w:type="spellStart"/>
+            <w:r>
+              <w:rPr>
+                <w:lang w:val="en-CA"/>
+              </w:rPr>
+              <w:t>OnClick</w:t>
+            </w:r>
+            <w:proofErr w:type="spellEnd"/>
           </w:p>
           <w:p>
             <w:pPr>
@@ -1228,8 +1620,16 @@
               <w:rPr>
                 <w:lang w:val="en-CA"/>
               </w:rPr>
-              <w:t xml:space="preserve"> to PlayList</w:t>
-            </w:r>
+              <w:t xml:space="preserve"> to </w:t>
+            </w:r>
+            <w:proofErr w:type="spellStart"/>
+            <w:r>
+              <w:rPr>
+                <w:lang w:val="en-CA"/>
+              </w:rPr>
+              <w:t>PlayList</w:t>
+            </w:r>
+            <w:proofErr w:type="spellEnd"/>
             <w:r>
               <w:rPr>
                 <w:lang w:val="en-CA"/>
@@ -1260,7 +1660,25 @@
                 <w:sz w:val="18"/>
                 <w:lang w:val="en-CA"/>
               </w:rPr>
-              <w:t>BBL Class(es) and Method (s)</w:t>
+              <w:t>BBL Class(</w:t>
+            </w:r>
+            <w:proofErr w:type="spellStart"/>
+            <w:r>
+              <w:rPr>
+                <w:b/>
+                <w:sz w:val="18"/>
+                <w:lang w:val="en-CA"/>
+              </w:rPr>
+              <w:t>es</w:t>
+            </w:r>
+            <w:proofErr w:type="spellEnd"/>
+            <w:r>
+              <w:rPr>
+                <w:b/>
+                <w:sz w:val="18"/>
+                <w:lang w:val="en-CA"/>
+              </w:rPr>
+              <w:t>) and Method (s)</w:t>
             </w:r>
           </w:p>
         </w:tc>
@@ -1276,12 +1694,14 @@
                 <w:lang w:val="en-CA"/>
               </w:rPr>
             </w:pPr>
+            <w:proofErr w:type="spellStart"/>
             <w:r>
               <w:rPr>
                 <w:lang w:val="en-CA"/>
               </w:rPr>
               <w:t>PlaylistTracksController</w:t>
             </w:r>
+            <w:proofErr w:type="spellEnd"/>
           </w:p>
         </w:tc>
         <w:tc>
@@ -1299,20 +1719,132 @@
               <w:rPr>
                 <w:lang w:val="en-CA"/>
               </w:rPr>
-              <w:t>List&lt; UserPlaylistTrack &gt; List_TracksForPlaylist(string playlistname, string username)</w:t>
-            </w:r>
-          </w:p>
-          <w:p>
-            <w:pPr>
-              <w:rPr>
-                <w:lang w:val="en-CA"/>
-              </w:rPr>
-            </w:pPr>
-            <w:r>
-              <w:rPr>
-                <w:lang w:val="en-CA"/>
-              </w:rPr>
-              <w:t>Retrieve a list of tracks for supplied playlist name and username. Return trackid, title, timelength, unitprice, tracknumber. Display in PlayList.</w:t>
+              <w:t xml:space="preserve">List&lt; </w:t>
+            </w:r>
+            <w:proofErr w:type="spellStart"/>
+            <w:r>
+              <w:rPr>
+                <w:lang w:val="en-CA"/>
+              </w:rPr>
+              <w:t>UserPlaylistTrack</w:t>
+            </w:r>
+            <w:proofErr w:type="spellEnd"/>
+            <w:r>
+              <w:rPr>
+                <w:lang w:val="en-CA"/>
+              </w:rPr>
+              <w:t xml:space="preserve"> &gt; </w:t>
+            </w:r>
+            <w:proofErr w:type="spellStart"/>
+            <w:r>
+              <w:rPr>
+                <w:lang w:val="en-CA"/>
+              </w:rPr>
+              <w:t>List_TracksForPlaylist</w:t>
+            </w:r>
+            <w:proofErr w:type="spellEnd"/>
+            <w:r>
+              <w:rPr>
+                <w:lang w:val="en-CA"/>
+              </w:rPr>
+              <w:t xml:space="preserve">(string </w:t>
+            </w:r>
+            <w:proofErr w:type="spellStart"/>
+            <w:r>
+              <w:rPr>
+                <w:lang w:val="en-CA"/>
+              </w:rPr>
+              <w:t>playlistname</w:t>
+            </w:r>
+            <w:proofErr w:type="spellEnd"/>
+            <w:r>
+              <w:rPr>
+                <w:lang w:val="en-CA"/>
+              </w:rPr>
+              <w:t>, string username)</w:t>
+            </w:r>
+          </w:p>
+          <w:p>
+            <w:pPr>
+              <w:rPr>
+                <w:lang w:val="en-CA"/>
+              </w:rPr>
+            </w:pPr>
+            <w:r>
+              <w:rPr>
+                <w:lang w:val="en-CA"/>
+              </w:rPr>
+              <w:t xml:space="preserve">Retrieve a list of tracks for supplied playlist name and username. Return </w:t>
+            </w:r>
+            <w:proofErr w:type="spellStart"/>
+            <w:r>
+              <w:rPr>
+                <w:lang w:val="en-CA"/>
+              </w:rPr>
+              <w:t>trackid</w:t>
+            </w:r>
+            <w:proofErr w:type="spellEnd"/>
+            <w:r>
+              <w:rPr>
+                <w:lang w:val="en-CA"/>
+              </w:rPr>
+              <w:t xml:space="preserve">, title, </w:t>
+            </w:r>
+            <w:proofErr w:type="spellStart"/>
+            <w:r>
+              <w:rPr>
+                <w:lang w:val="en-CA"/>
+              </w:rPr>
+              <w:t>timelength</w:t>
+            </w:r>
+            <w:proofErr w:type="spellEnd"/>
+            <w:r>
+              <w:rPr>
+                <w:lang w:val="en-CA"/>
+              </w:rPr>
+              <w:t xml:space="preserve">, </w:t>
+            </w:r>
+            <w:proofErr w:type="spellStart"/>
+            <w:r>
+              <w:rPr>
+                <w:lang w:val="en-CA"/>
+              </w:rPr>
+              <w:t>unitprice</w:t>
+            </w:r>
+            <w:proofErr w:type="spellEnd"/>
+            <w:r>
+              <w:rPr>
+                <w:lang w:val="en-CA"/>
+              </w:rPr>
+              <w:t xml:space="preserve">, </w:t>
+            </w:r>
+            <w:proofErr w:type="spellStart"/>
+            <w:r>
+              <w:rPr>
+                <w:lang w:val="en-CA"/>
+              </w:rPr>
+              <w:t>tracknumber</w:t>
+            </w:r>
+            <w:proofErr w:type="spellEnd"/>
+            <w:r>
+              <w:rPr>
+                <w:lang w:val="en-CA"/>
+              </w:rPr>
+              <w:t xml:space="preserve">. Display in </w:t>
+            </w:r>
+            <w:proofErr w:type="spellStart"/>
+            <w:r>
+              <w:rPr>
+                <w:lang w:val="en-CA"/>
+              </w:rPr>
+              <w:t>PlayList</w:t>
+            </w:r>
+            <w:proofErr w:type="spellEnd"/>
+            <w:r>
+              <w:rPr>
+                <w:lang w:val="en-CA"/>
+              </w:rPr>
+              <w:t>.</w:t>
             </w:r>
           </w:p>
         </w:tc>
@@ -1378,11 +1910,33 @@
                 <w:lang w:val="en-CA"/>
               </w:rPr>
             </w:pPr>
-            <w:r>
-              <w:rPr>
-                <w:lang w:val="en-CA"/>
-              </w:rPr>
-              <w:t>PlayList (R), PlaylistTracks(R)</w:t>
+            <w:proofErr w:type="spellStart"/>
+            <w:r>
+              <w:rPr>
+                <w:lang w:val="en-CA"/>
+              </w:rPr>
+              <w:t>PlayList</w:t>
+            </w:r>
+            <w:proofErr w:type="spellEnd"/>
+            <w:r>
+              <w:rPr>
+                <w:lang w:val="en-CA"/>
+              </w:rPr>
+              <w:t xml:space="preserve"> (R), </w:t>
+            </w:r>
+            <w:proofErr w:type="spellStart"/>
+            <w:r>
+              <w:rPr>
+                <w:lang w:val="en-CA"/>
+              </w:rPr>
+              <w:t>PlaylistTracks</w:t>
+            </w:r>
+            <w:proofErr w:type="spellEnd"/>
+            <w:r>
+              <w:rPr>
+                <w:lang w:val="en-CA"/>
+              </w:rPr>
+              <w:t>(R)</w:t>
             </w:r>
           </w:p>
         </w:tc>
@@ -1396,11 +1950,19 @@
                 <w:lang w:val="en-CA"/>
               </w:rPr>
             </w:pPr>
-            <w:r>
-              <w:rPr>
-                <w:lang w:val="en-CA"/>
-              </w:rPr>
-              <w:t>UserPlaylistTrack (P)</w:t>
+            <w:proofErr w:type="spellStart"/>
+            <w:r>
+              <w:rPr>
+                <w:lang w:val="en-CA"/>
+              </w:rPr>
+              <w:t>UserPlaylistTrack</w:t>
+            </w:r>
+            <w:proofErr w:type="spellEnd"/>
+            <w:r>
+              <w:rPr>
+                <w:lang w:val="en-CA"/>
+              </w:rPr>
+              <w:t xml:space="preserve"> (P)</w:t>
             </w:r>
           </w:p>
         </w:tc>
@@ -1506,12 +2068,14 @@
                 <w:lang w:val="en-CA"/>
               </w:rPr>
             </w:pPr>
+            <w:proofErr w:type="spellStart"/>
             <w:r>
               <w:rPr>
                 <w:lang w:val="en-CA"/>
               </w:rPr>
               <w:t>ArtistDDL</w:t>
             </w:r>
+            <w:proofErr w:type="spellEnd"/>
           </w:p>
         </w:tc>
         <w:tc>
@@ -1528,8 +2092,16 @@
               <w:rPr>
                 <w:lang w:val="en-CA"/>
               </w:rPr>
-              <w:t>None / wired via ObjectDataSource</w:t>
-            </w:r>
+              <w:t xml:space="preserve">None / wired via </w:t>
+            </w:r>
+            <w:proofErr w:type="spellStart"/>
+            <w:r>
+              <w:rPr>
+                <w:lang w:val="en-CA"/>
+              </w:rPr>
+              <w:t>ObjectDataSource</w:t>
+            </w:r>
+            <w:proofErr w:type="spellEnd"/>
           </w:p>
         </w:tc>
       </w:tr>
@@ -1560,7 +2132,25 @@
                 <w:sz w:val="18"/>
                 <w:lang w:val="en-CA"/>
               </w:rPr>
-              <w:t>L Class(es) and Method (s)</w:t>
+              <w:t>L Class(</w:t>
+            </w:r>
+            <w:proofErr w:type="spellStart"/>
+            <w:r>
+              <w:rPr>
+                <w:b/>
+                <w:sz w:val="18"/>
+                <w:lang w:val="en-CA"/>
+              </w:rPr>
+              <w:t>es</w:t>
+            </w:r>
+            <w:proofErr w:type="spellEnd"/>
+            <w:r>
+              <w:rPr>
+                <w:b/>
+                <w:sz w:val="18"/>
+                <w:lang w:val="en-CA"/>
+              </w:rPr>
+              <w:t>) and Method (s)</w:t>
             </w:r>
           </w:p>
         </w:tc>
@@ -1576,12 +2166,14 @@
                 <w:lang w:val="en-CA"/>
               </w:rPr>
             </w:pPr>
+            <w:proofErr w:type="spellStart"/>
             <w:r>
               <w:rPr>
                 <w:lang w:val="en-CA"/>
               </w:rPr>
               <w:t>ArtistController</w:t>
             </w:r>
+            <w:proofErr w:type="spellEnd"/>
           </w:p>
         </w:tc>
         <w:tc>
@@ -1599,7 +2191,35 @@
               <w:rPr>
                 <w:lang w:val="en-CA"/>
               </w:rPr>
-              <w:t>List&lt;SelectionList&gt; List_ArtistNames()</w:t>
+              <w:t>List&lt;</w:t>
+            </w:r>
+            <w:proofErr w:type="spellStart"/>
+            <w:r>
+              <w:rPr>
+                <w:lang w:val="en-CA"/>
+              </w:rPr>
+              <w:t>SelectionList</w:t>
+            </w:r>
+            <w:proofErr w:type="spellEnd"/>
+            <w:r>
+              <w:rPr>
+                <w:lang w:val="en-CA"/>
+              </w:rPr>
+              <w:t xml:space="preserve">&gt; </w:t>
+            </w:r>
+            <w:proofErr w:type="spellStart"/>
+            <w:r>
+              <w:rPr>
+                <w:lang w:val="en-CA"/>
+              </w:rPr>
+              <w:t>List_ArtistNames</w:t>
+            </w:r>
+            <w:proofErr w:type="spellEnd"/>
+            <w:r>
+              <w:rPr>
+                <w:lang w:val="en-CA"/>
+              </w:rPr>
+              <w:t>()</w:t>
             </w:r>
           </w:p>
           <w:p>
@@ -1696,11 +2316,19 @@
                 <w:lang w:val="en-CA"/>
               </w:rPr>
             </w:pPr>
-            <w:r>
-              <w:rPr>
-                <w:lang w:val="en-CA"/>
-              </w:rPr>
-              <w:t>SelectionList (P)</w:t>
+            <w:proofErr w:type="spellStart"/>
+            <w:r>
+              <w:rPr>
+                <w:lang w:val="en-CA"/>
+              </w:rPr>
+              <w:t>SelectionList</w:t>
+            </w:r>
+            <w:proofErr w:type="spellEnd"/>
+            <w:r>
+              <w:rPr>
+                <w:lang w:val="en-CA"/>
+              </w:rPr>
+              <w:t xml:space="preserve"> (P)</w:t>
             </w:r>
           </w:p>
         </w:tc>
@@ -1719,6 +2347,8 @@
           <w:lang w:val="en-CA" w:eastAsia="en-CA"/>
         </w:rPr>
       </w:pPr>
+      <w:bookmarkStart w:id="0" w:name="_GoBack"/>
+      <w:bookmarkEnd w:id="0"/>
     </w:p>
     <w:tbl>
       <w:tblPr>
@@ -1792,12 +2422,42 @@
                 <w:lang w:val="en-CA"/>
               </w:rPr>
             </w:pPr>
-            <w:r>
-              <w:rPr>
-                <w:lang w:val="en-CA"/>
-              </w:rPr>
-              <w:t>TrackSelectionList, PlayList, PlaylistName</w:t>
-            </w:r>
+            <w:proofErr w:type="spellStart"/>
+            <w:r>
+              <w:rPr>
+                <w:lang w:val="en-CA"/>
+              </w:rPr>
+              <w:t>TrackSelectionList</w:t>
+            </w:r>
+            <w:proofErr w:type="spellEnd"/>
+            <w:r>
+              <w:rPr>
+                <w:lang w:val="en-CA"/>
+              </w:rPr>
+              <w:t xml:space="preserve">, </w:t>
+            </w:r>
+            <w:proofErr w:type="spellStart"/>
+            <w:r>
+              <w:rPr>
+                <w:lang w:val="en-CA"/>
+              </w:rPr>
+              <w:t>PlayList</w:t>
+            </w:r>
+            <w:proofErr w:type="spellEnd"/>
+            <w:r>
+              <w:rPr>
+                <w:lang w:val="en-CA"/>
+              </w:rPr>
+              <w:t xml:space="preserve">, </w:t>
+            </w:r>
+            <w:proofErr w:type="spellStart"/>
+            <w:r>
+              <w:rPr>
+                <w:lang w:val="en-CA"/>
+              </w:rPr>
+              <w:t>PlaylistName</w:t>
+            </w:r>
+            <w:proofErr w:type="spellEnd"/>
           </w:p>
         </w:tc>
         <w:tc>
@@ -1840,8 +2500,6 @@
               </w:rPr>
               <w:t>c</w:t>
             </w:r>
-            <w:bookmarkStart w:id="0" w:name="_GoBack"/>
-            <w:bookmarkEnd w:id="0"/>
             <w:r>
               <w:rPr>
                 <w:lang w:val="en-CA"/>
@@ -1932,7 +2590,25 @@
                 <w:sz w:val="18"/>
                 <w:lang w:val="en-CA"/>
               </w:rPr>
-              <w:t>L Class(es) and Method (s)</w:t>
+              <w:t>L Class(</w:t>
+            </w:r>
+            <w:proofErr w:type="spellStart"/>
+            <w:r>
+              <w:rPr>
+                <w:b/>
+                <w:sz w:val="18"/>
+                <w:lang w:val="en-CA"/>
+              </w:rPr>
+              <w:t>es</w:t>
+            </w:r>
+            <w:proofErr w:type="spellEnd"/>
+            <w:r>
+              <w:rPr>
+                <w:b/>
+                <w:sz w:val="18"/>
+                <w:lang w:val="en-CA"/>
+              </w:rPr>
+              <w:t>) and Method (s)</w:t>
             </w:r>
           </w:p>
         </w:tc>
@@ -1948,12 +2624,14 @@
                 <w:lang w:val="en-CA"/>
               </w:rPr>
             </w:pPr>
+            <w:proofErr w:type="spellStart"/>
             <w:r>
               <w:rPr>
                 <w:lang w:val="en-CA"/>
               </w:rPr>
               <w:t>PlaylistTracksController</w:t>
             </w:r>
+            <w:proofErr w:type="spellEnd"/>
           </w:p>
         </w:tc>
         <w:tc>
@@ -1976,8 +2654,16 @@
               <w:rPr>
                 <w:lang w:val="en-CA"/>
               </w:rPr>
-              <w:t>void Add_TrackToPlaylist</w:t>
-            </w:r>
+              <w:t xml:space="preserve">void </w:t>
+            </w:r>
+            <w:proofErr w:type="spellStart"/>
+            <w:r>
+              <w:rPr>
+                <w:lang w:val="en-CA"/>
+              </w:rPr>
+              <w:t>Add_TrackToPlaylist</w:t>
+            </w:r>
+            <w:proofErr w:type="spellEnd"/>
             <w:r>
               <w:rPr>
                 <w:lang w:val="en-CA"/>
@@ -1988,7 +2674,49 @@
               <w:rPr>
                 <w:lang w:val="en-CA"/>
               </w:rPr>
-              <w:t>(string playlistname, string username, int trackid)</w:t>
+              <w:t xml:space="preserve">(string </w:t>
+            </w:r>
+            <w:proofErr w:type="spellStart"/>
+            <w:r>
+              <w:rPr>
+                <w:lang w:val="en-CA"/>
+              </w:rPr>
+              <w:t>playlistname</w:t>
+            </w:r>
+            <w:proofErr w:type="spellEnd"/>
+            <w:r>
+              <w:rPr>
+                <w:lang w:val="en-CA"/>
+              </w:rPr>
+              <w:t xml:space="preserve">, string username, </w:t>
+            </w:r>
+            <w:proofErr w:type="spellStart"/>
+            <w:r>
+              <w:rPr>
+                <w:lang w:val="en-CA"/>
+              </w:rPr>
+              <w:t>int</w:t>
+            </w:r>
+            <w:proofErr w:type="spellEnd"/>
+            <w:r>
+              <w:rPr>
+                <w:lang w:val="en-CA"/>
+              </w:rPr>
+              <w:t xml:space="preserve"> </w:t>
+            </w:r>
+            <w:proofErr w:type="spellStart"/>
+            <w:r>
+              <w:rPr>
+                <w:lang w:val="en-CA"/>
+              </w:rPr>
+              <w:t>trackid</w:t>
+            </w:r>
+            <w:proofErr w:type="spellEnd"/>
+            <w:r>
+              <w:rPr>
+                <w:lang w:val="en-CA"/>
+              </w:rPr>
+              <w:t>)</w:t>
             </w:r>
           </w:p>
           <w:p>
@@ -2039,13 +2767,55 @@
               <w:rPr>
                 <w:lang w:val="en-CA"/>
               </w:rPr>
-              <w:t xml:space="preserve"> UserPlaylistTrack </w:t>
-            </w:r>
-            <w:r>
-              <w:rPr>
-                <w:lang w:val="en-CA"/>
-              </w:rPr>
-              <w:t>&gt; PlaylistTracks_GetByPlaylist (string playlistname, string username)</w:t>
+              <w:t xml:space="preserve"> </w:t>
+            </w:r>
+            <w:proofErr w:type="spellStart"/>
+            <w:r>
+              <w:rPr>
+                <w:lang w:val="en-CA"/>
+              </w:rPr>
+              <w:t>UserPlaylistTrack</w:t>
+            </w:r>
+            <w:proofErr w:type="spellEnd"/>
+            <w:r>
+              <w:rPr>
+                <w:lang w:val="en-CA"/>
+              </w:rPr>
+              <w:t xml:space="preserve"> </w:t>
+            </w:r>
+            <w:r>
+              <w:rPr>
+                <w:lang w:val="en-CA"/>
+              </w:rPr>
+              <w:t xml:space="preserve">&gt; </w:t>
+            </w:r>
+            <w:proofErr w:type="spellStart"/>
+            <w:r>
+              <w:rPr>
+                <w:lang w:val="en-CA"/>
+              </w:rPr>
+              <w:t>PlaylistTracks_GetByPlaylist</w:t>
+            </w:r>
+            <w:proofErr w:type="spellEnd"/>
+            <w:r>
+              <w:rPr>
+                <w:lang w:val="en-CA"/>
+              </w:rPr>
+              <w:t xml:space="preserve"> (string </w:t>
+            </w:r>
+            <w:proofErr w:type="spellStart"/>
+            <w:r>
+              <w:rPr>
+                <w:lang w:val="en-CA"/>
+              </w:rPr>
+              <w:t>playlistname</w:t>
+            </w:r>
+            <w:proofErr w:type="spellEnd"/>
+            <w:r>
+              <w:rPr>
+                <w:lang w:val="en-CA"/>
+              </w:rPr>
+              <w:t>, string username)</w:t>
             </w:r>
           </w:p>
           <w:p>
@@ -2063,8 +2833,16 @@
               <w:rPr>
                 <w:lang w:val="en-CA"/>
               </w:rPr>
-              <w:t>Retrieve the playlist for the user via playlistname</w:t>
-            </w:r>
+              <w:t xml:space="preserve">Retrieve the playlist for the user via </w:t>
+            </w:r>
+            <w:proofErr w:type="spellStart"/>
+            <w:r>
+              <w:rPr>
+                <w:lang w:val="en-CA"/>
+              </w:rPr>
+              <w:t>playlistname</w:t>
+            </w:r>
+            <w:proofErr w:type="spellEnd"/>
           </w:p>
         </w:tc>
       </w:tr>
@@ -2129,6 +2907,7 @@
                 <w:lang w:val="en-CA"/>
               </w:rPr>
             </w:pPr>
+            <w:proofErr w:type="spellStart"/>
             <w:r>
               <w:rPr>
                 <w:lang w:val="en-CA"/>
@@ -2141,6 +2920,7 @@
               </w:rPr>
               <w:t>Tracks</w:t>
             </w:r>
+            <w:proofErr w:type="spellEnd"/>
             <w:r>
               <w:rPr>
                 <w:lang w:val="en-CA"/>
@@ -2207,11 +2987,19 @@
                 <w:lang w:val="en-CA"/>
               </w:rPr>
             </w:pPr>
-            <w:r>
-              <w:rPr>
-                <w:lang w:val="en-CA"/>
-              </w:rPr>
-              <w:t>UserPlaylistTrack(P)</w:t>
+            <w:proofErr w:type="spellStart"/>
+            <w:r>
+              <w:rPr>
+                <w:lang w:val="en-CA"/>
+              </w:rPr>
+              <w:t>UserPlaylistTrack</w:t>
+            </w:r>
+            <w:proofErr w:type="spellEnd"/>
+            <w:r>
+              <w:rPr>
+                <w:lang w:val="en-CA"/>
+              </w:rPr>
+              <w:t>(P)</w:t>
             </w:r>
           </w:p>
         </w:tc>
@@ -3463,6 +4251,37 @@
       <w:contextualSpacing/>
     </w:pPr>
   </w:style>
+  <w:style w:type="paragraph" w:styleId="Quote">
+    <w:name w:val="Quote"/>
+    <w:basedOn w:val="Normal"/>
+    <w:next w:val="Normal"/>
+    <w:link w:val="QuoteChar"/>
+    <w:uiPriority w:val="29"/>
+    <w:qFormat/>
+    <w:rsid w:val="00EB1C19"/>
+    <w:pPr>
+      <w:spacing w:before="200"/>
+      <w:ind w:left="864" w:right="864"/>
+      <w:jc w:val="center"/>
+    </w:pPr>
+    <w:rPr>
+      <w:i/>
+      <w:iCs/>
+      <w:color w:val="404040" w:themeColor="text1" w:themeTint="BF"/>
+    </w:rPr>
+  </w:style>
+  <w:style w:type="character" w:customStyle="1" w:styleId="QuoteChar">
+    <w:name w:val="Quote Char"/>
+    <w:basedOn w:val="DefaultParagraphFont"/>
+    <w:link w:val="Quote"/>
+    <w:uiPriority w:val="29"/>
+    <w:rsid w:val="00EB1C19"/>
+    <w:rPr>
+      <w:i/>
+      <w:iCs/>
+      <w:color w:val="404040" w:themeColor="text1" w:themeTint="BF"/>
+    </w:rPr>
+  </w:style>
 </w:styles>
 </file>
 

</xml_diff>

<commit_message>
Update Project Design for subsystem process Template.docx
</commit_message>
<xml_diff>
--- a/Project Design for subsystem process Template.docx
+++ b/Project Design for subsystem process Template.docx
@@ -9,19 +9,11 @@
           <w:lang w:val="en-CA"/>
         </w:rPr>
       </w:pPr>
-      <w:proofErr w:type="spellStart"/>
       <w:r>
         <w:rPr>
           <w:lang w:val="en-CA"/>
         </w:rPr>
-        <w:t>SubSystem</w:t>
-      </w:r>
-      <w:proofErr w:type="spellEnd"/>
-      <w:r>
-        <w:rPr>
-          <w:lang w:val="en-CA"/>
-        </w:rPr>
-        <w:t xml:space="preserve"> title</w:t>
+        <w:t>SubSystem title</w:t>
       </w:r>
     </w:p>
     <w:p>
@@ -250,25 +242,7 @@
                 <w:sz w:val="18"/>
                 <w:lang w:val="en-CA"/>
               </w:rPr>
-              <w:t>BBL Class(</w:t>
-            </w:r>
-            <w:proofErr w:type="spellStart"/>
-            <w:r>
-              <w:rPr>
-                <w:b/>
-                <w:sz w:val="18"/>
-                <w:lang w:val="en-CA"/>
-              </w:rPr>
-              <w:t>es</w:t>
-            </w:r>
-            <w:proofErr w:type="spellEnd"/>
-            <w:r>
-              <w:rPr>
-                <w:b/>
-                <w:sz w:val="18"/>
-                <w:lang w:val="en-CA"/>
-              </w:rPr>
-              <w:t>) and Method (s)</w:t>
+              <w:t>BBL Class(es) and Method (s)</w:t>
             </w:r>
           </w:p>
         </w:tc>
@@ -316,19 +290,11 @@
                 <w:lang w:val="en-CA"/>
               </w:rPr>
             </w:pPr>
-            <w:proofErr w:type="gramStart"/>
-            <w:r>
-              <w:rPr>
-                <w:lang w:val="en-CA"/>
-              </w:rPr>
-              <w:t>statement</w:t>
-            </w:r>
-            <w:proofErr w:type="gramEnd"/>
-            <w:r>
-              <w:rPr>
-                <w:lang w:val="en-CA"/>
-              </w:rPr>
-              <w:t xml:space="preserve"> about the method’s purpose. may include inputs and outputs</w:t>
+            <w:r>
+              <w:rPr>
+                <w:lang w:val="en-CA"/>
+              </w:rPr>
+              <w:t>statement about the method’s purpose. may include inputs and outputs</w:t>
             </w:r>
           </w:p>
         </w:tc>
@@ -398,21 +364,7 @@
               <w:rPr>
                 <w:lang w:val="en-CA"/>
               </w:rPr>
-              <w:t xml:space="preserve">name of </w:t>
-            </w:r>
-            <w:proofErr w:type="spellStart"/>
-            <w:r>
-              <w:rPr>
-                <w:lang w:val="en-CA"/>
-              </w:rPr>
-              <w:t>sql</w:t>
-            </w:r>
-            <w:proofErr w:type="spellEnd"/>
-            <w:r>
-              <w:rPr>
-                <w:lang w:val="en-CA"/>
-              </w:rPr>
-              <w:t xml:space="preserve"> table involved and access</w:t>
+              <w:t>name of sql table involved and access</w:t>
             </w:r>
           </w:p>
         </w:tc>
@@ -536,14 +488,12 @@
                 <w:lang w:val="en-CA"/>
               </w:rPr>
             </w:pPr>
-            <w:proofErr w:type="spellStart"/>
             <w:r>
               <w:rPr>
                 <w:lang w:val="en-CA"/>
               </w:rPr>
               <w:t>AlbumDDL</w:t>
             </w:r>
-            <w:proofErr w:type="spellEnd"/>
           </w:p>
         </w:tc>
         <w:tc>
@@ -560,16 +510,8 @@
               <w:rPr>
                 <w:lang w:val="en-CA"/>
               </w:rPr>
-              <w:t xml:space="preserve">None / wired via </w:t>
-            </w:r>
-            <w:proofErr w:type="spellStart"/>
-            <w:r>
-              <w:rPr>
-                <w:lang w:val="en-CA"/>
-              </w:rPr>
-              <w:t>ObjectDataSource</w:t>
-            </w:r>
-            <w:proofErr w:type="spellEnd"/>
+              <w:t>None / wired via ObjectDataSource</w:t>
+            </w:r>
           </w:p>
         </w:tc>
       </w:tr>
@@ -592,25 +534,7 @@
                 <w:sz w:val="18"/>
                 <w:lang w:val="en-CA"/>
               </w:rPr>
-              <w:t>BBL Class(</w:t>
-            </w:r>
-            <w:proofErr w:type="spellStart"/>
-            <w:r>
-              <w:rPr>
-                <w:b/>
-                <w:sz w:val="18"/>
-                <w:lang w:val="en-CA"/>
-              </w:rPr>
-              <w:t>es</w:t>
-            </w:r>
-            <w:proofErr w:type="spellEnd"/>
-            <w:r>
-              <w:rPr>
-                <w:b/>
-                <w:sz w:val="18"/>
-                <w:lang w:val="en-CA"/>
-              </w:rPr>
-              <w:t>) and Method (s)</w:t>
+              <w:t>BBL Class(es) and Method (s)</w:t>
             </w:r>
           </w:p>
         </w:tc>
@@ -626,14 +550,12 @@
                 <w:lang w:val="en-CA"/>
               </w:rPr>
             </w:pPr>
-            <w:proofErr w:type="spellStart"/>
             <w:r>
               <w:rPr>
                 <w:lang w:val="en-CA"/>
               </w:rPr>
               <w:t>AlbumController</w:t>
             </w:r>
-            <w:proofErr w:type="spellEnd"/>
           </w:p>
         </w:tc>
         <w:tc>
@@ -651,35 +573,7 @@
               <w:rPr>
                 <w:lang w:val="en-CA"/>
               </w:rPr>
-              <w:t>List&lt;</w:t>
-            </w:r>
-            <w:proofErr w:type="spellStart"/>
-            <w:r>
-              <w:rPr>
-                <w:lang w:val="en-CA"/>
-              </w:rPr>
-              <w:t>SelectionList</w:t>
-            </w:r>
-            <w:proofErr w:type="spellEnd"/>
-            <w:r>
-              <w:rPr>
-                <w:lang w:val="en-CA"/>
-              </w:rPr>
-              <w:t xml:space="preserve">&gt; </w:t>
-            </w:r>
-            <w:proofErr w:type="spellStart"/>
-            <w:r>
-              <w:rPr>
-                <w:lang w:val="en-CA"/>
-              </w:rPr>
-              <w:t>List_AlbumTitles</w:t>
-            </w:r>
-            <w:proofErr w:type="spellEnd"/>
-            <w:r>
-              <w:rPr>
-                <w:lang w:val="en-CA"/>
-              </w:rPr>
-              <w:t>()</w:t>
+              <w:t>List&lt;SelectionList&gt; List_AlbumTitles()</w:t>
             </w:r>
           </w:p>
           <w:p>
@@ -776,19 +670,11 @@
                 <w:lang w:val="en-CA"/>
               </w:rPr>
             </w:pPr>
-            <w:proofErr w:type="spellStart"/>
-            <w:r>
-              <w:rPr>
-                <w:lang w:val="en-CA"/>
-              </w:rPr>
-              <w:t>SelectionList</w:t>
-            </w:r>
-            <w:proofErr w:type="spellEnd"/>
-            <w:r>
-              <w:rPr>
-                <w:lang w:val="en-CA"/>
-              </w:rPr>
-              <w:t xml:space="preserve"> (P)</w:t>
+            <w:r>
+              <w:rPr>
+                <w:lang w:val="en-CA"/>
+              </w:rPr>
+              <w:t>SelectionList (P)</w:t>
             </w:r>
           </w:p>
         </w:tc>
@@ -877,57 +763,21 @@
               <w:rPr>
                 <w:lang w:val="en-CA"/>
               </w:rPr>
-              <w:t xml:space="preserve">Fetch (Artist, </w:t>
-            </w:r>
-            <w:proofErr w:type="spellStart"/>
-            <w:r>
-              <w:rPr>
-                <w:lang w:val="en-CA"/>
-              </w:rPr>
-              <w:t>MediaType</w:t>
-            </w:r>
-            <w:proofErr w:type="spellEnd"/>
-            <w:r>
-              <w:rPr>
-                <w:lang w:val="en-CA"/>
-              </w:rPr>
-              <w:t xml:space="preserve">, Genre, Album), </w:t>
-            </w:r>
-          </w:p>
-          <w:p>
-            <w:pPr>
-              <w:rPr>
-                <w:lang w:val="en-CA"/>
-              </w:rPr>
-            </w:pPr>
-            <w:r>
-              <w:rPr>
-                <w:lang w:val="en-CA"/>
-              </w:rPr>
-              <w:t xml:space="preserve">Tracks, </w:t>
-            </w:r>
-            <w:proofErr w:type="spellStart"/>
-            <w:r>
-              <w:rPr>
-                <w:lang w:val="en-CA"/>
-              </w:rPr>
-              <w:t>TracksBy</w:t>
-            </w:r>
-            <w:proofErr w:type="spellEnd"/>
-            <w:r>
-              <w:rPr>
-                <w:lang w:val="en-CA"/>
-              </w:rPr>
-              <w:t xml:space="preserve">, </w:t>
-            </w:r>
-            <w:proofErr w:type="spellStart"/>
-            <w:r>
-              <w:rPr>
-                <w:lang w:val="en-CA"/>
-              </w:rPr>
-              <w:t>SearchArgID</w:t>
-            </w:r>
-            <w:proofErr w:type="spellEnd"/>
+              <w:t xml:space="preserve">Fetch (Artist, MediaType, Genre, Album), </w:t>
+            </w:r>
+          </w:p>
+          <w:p>
+            <w:pPr>
+              <w:rPr>
+                <w:lang w:val="en-CA"/>
+              </w:rPr>
+            </w:pPr>
+            <w:r>
+              <w:rPr>
+                <w:lang w:val="en-CA"/>
+              </w:rPr>
+              <w:t>Tracks, TracksBy, SearchArgID</w:t>
+            </w:r>
           </w:p>
         </w:tc>
         <w:tc>
@@ -940,28 +790,12 @@
                 <w:lang w:val="en-CA"/>
               </w:rPr>
             </w:pPr>
-            <w:proofErr w:type="spellStart"/>
-            <w:r>
-              <w:rPr>
-                <w:lang w:val="en-CA"/>
-              </w:rPr>
-              <w:t>OnClick</w:t>
-            </w:r>
-            <w:proofErr w:type="spellEnd"/>
-            <w:r>
-              <w:rPr>
-                <w:lang w:val="en-CA"/>
-              </w:rPr>
-              <w:t xml:space="preserve"> / wired via </w:t>
-            </w:r>
-            <w:proofErr w:type="spellStart"/>
-            <w:r>
-              <w:rPr>
-                <w:lang w:val="en-CA"/>
-              </w:rPr>
-              <w:t>ObjectDataSource</w:t>
-            </w:r>
-            <w:proofErr w:type="spellEnd"/>
+            <w:r>
+              <w:rPr>
+                <w:lang w:val="en-CA"/>
+              </w:rPr>
+              <w:t>OnClick / wired via ObjectDataSource</w:t>
+            </w:r>
           </w:p>
           <w:p>
             <w:pPr>
@@ -978,35 +812,7 @@
               <w:rPr>
                 <w:lang w:val="en-CA"/>
               </w:rPr>
-              <w:t xml:space="preserve">Move selection value to </w:t>
-            </w:r>
-            <w:proofErr w:type="spellStart"/>
-            <w:r>
-              <w:rPr>
-                <w:lang w:val="en-CA"/>
-              </w:rPr>
-              <w:t>TracksBy</w:t>
-            </w:r>
-            <w:proofErr w:type="spellEnd"/>
-            <w:r>
-              <w:rPr>
-                <w:lang w:val="en-CA"/>
-              </w:rPr>
-              <w:t xml:space="preserve">, DDL id to </w:t>
-            </w:r>
-            <w:proofErr w:type="spellStart"/>
-            <w:r>
-              <w:rPr>
-                <w:lang w:val="en-CA"/>
-              </w:rPr>
-              <w:t>SearchArgID</w:t>
-            </w:r>
-            <w:proofErr w:type="spellEnd"/>
-            <w:r>
-              <w:rPr>
-                <w:lang w:val="en-CA"/>
-              </w:rPr>
-              <w:t xml:space="preserve">; </w:t>
+              <w:t xml:space="preserve">Move selection value to TracksBy, DDL id to SearchArgID; </w:t>
             </w:r>
           </w:p>
           <w:p>
@@ -1054,25 +860,7 @@
                 <w:sz w:val="18"/>
                 <w:lang w:val="en-CA"/>
               </w:rPr>
-              <w:t>BBL Class(</w:t>
-            </w:r>
-            <w:proofErr w:type="spellStart"/>
-            <w:r>
-              <w:rPr>
-                <w:b/>
-                <w:sz w:val="18"/>
-                <w:lang w:val="en-CA"/>
-              </w:rPr>
-              <w:t>es</w:t>
-            </w:r>
-            <w:proofErr w:type="spellEnd"/>
-            <w:r>
-              <w:rPr>
-                <w:b/>
-                <w:sz w:val="18"/>
-                <w:lang w:val="en-CA"/>
-              </w:rPr>
-              <w:t>) and Method (s)</w:t>
+              <w:t>BBL Class(es) and Method (s)</w:t>
             </w:r>
           </w:p>
         </w:tc>
@@ -1088,14 +876,12 @@
                 <w:lang w:val="en-CA"/>
               </w:rPr>
             </w:pPr>
-            <w:proofErr w:type="spellStart"/>
             <w:r>
               <w:rPr>
                 <w:lang w:val="en-CA"/>
               </w:rPr>
               <w:t>TracksController</w:t>
             </w:r>
-            <w:proofErr w:type="spellEnd"/>
           </w:p>
         </w:tc>
         <w:tc>
@@ -1113,104 +899,20 @@
               <w:rPr>
                 <w:lang w:val="en-CA"/>
               </w:rPr>
-              <w:t>List&lt;</w:t>
-            </w:r>
-            <w:proofErr w:type="spellStart"/>
-            <w:r>
-              <w:rPr>
-                <w:lang w:val="en-CA"/>
-              </w:rPr>
-              <w:t>TrackList</w:t>
-            </w:r>
-            <w:proofErr w:type="spellEnd"/>
-            <w:r>
-              <w:rPr>
-                <w:lang w:val="en-CA"/>
-              </w:rPr>
-              <w:t xml:space="preserve">&gt; </w:t>
-            </w:r>
-            <w:proofErr w:type="spellStart"/>
-            <w:r>
-              <w:rPr>
-                <w:lang w:val="en-CA"/>
-              </w:rPr>
-              <w:t>List_TracksForPlaylistSelection</w:t>
-            </w:r>
-            <w:proofErr w:type="spellEnd"/>
-            <w:r>
-              <w:rPr>
-                <w:lang w:val="en-CA"/>
-              </w:rPr>
-              <w:t xml:space="preserve">(string </w:t>
-            </w:r>
-            <w:proofErr w:type="spellStart"/>
-            <w:r>
-              <w:rPr>
-                <w:lang w:val="en-CA"/>
-              </w:rPr>
-              <w:t>tracksby</w:t>
-            </w:r>
-            <w:proofErr w:type="spellEnd"/>
-            <w:r>
-              <w:rPr>
-                <w:lang w:val="en-CA"/>
-              </w:rPr>
-              <w:t xml:space="preserve">, </w:t>
-            </w:r>
-            <w:proofErr w:type="spellStart"/>
-            <w:r>
-              <w:rPr>
-                <w:lang w:val="en-CA"/>
-              </w:rPr>
-              <w:t>int</w:t>
-            </w:r>
-            <w:proofErr w:type="spellEnd"/>
-            <w:r>
-              <w:rPr>
-                <w:lang w:val="en-CA"/>
-              </w:rPr>
-              <w:t xml:space="preserve"> </w:t>
-            </w:r>
-            <w:proofErr w:type="spellStart"/>
-            <w:r>
-              <w:rPr>
-                <w:lang w:val="en-CA"/>
-              </w:rPr>
-              <w:t>argid</w:t>
-            </w:r>
-            <w:proofErr w:type="spellEnd"/>
-            <w:r>
-              <w:rPr>
-                <w:lang w:val="en-CA"/>
-              </w:rPr>
-              <w:t>)</w:t>
-            </w:r>
-          </w:p>
-          <w:p>
-            <w:pPr>
-              <w:rPr>
-                <w:lang w:val="en-CA"/>
-              </w:rPr>
-            </w:pPr>
-            <w:r>
-              <w:rPr>
-                <w:lang w:val="en-CA"/>
-              </w:rPr>
-              <w:t xml:space="preserve">Retrieve a list of tracks for supplied selection type and argument id. Return </w:t>
-            </w:r>
-            <w:proofErr w:type="spellStart"/>
-            <w:r>
-              <w:rPr>
-                <w:lang w:val="en-CA"/>
-              </w:rPr>
-              <w:t>trackid</w:t>
-            </w:r>
-            <w:proofErr w:type="spellEnd"/>
-            <w:r>
-              <w:rPr>
-                <w:lang w:val="en-CA"/>
-              </w:rPr>
-              <w:t xml:space="preserve">, </w:t>
+              <w:t>List&lt;TrackList&gt; List_TracksForPlaylistSelection(string tracksby, int argid)</w:t>
+            </w:r>
+          </w:p>
+          <w:p>
+            <w:pPr>
+              <w:rPr>
+                <w:lang w:val="en-CA"/>
+              </w:rPr>
+            </w:pPr>
+            <w:r>
+              <w:rPr>
+                <w:lang w:val="en-CA"/>
+              </w:rPr>
+              <w:t xml:space="preserve">Retrieve a list of tracks for supplied selection type and argument id. Return trackid, </w:t>
             </w:r>
             <w:r>
               <w:rPr>
@@ -1228,55 +930,13 @@
               <w:rPr>
                 <w:lang w:val="en-CA"/>
               </w:rPr>
-              <w:t xml:space="preserve"> title, </w:t>
-            </w:r>
-            <w:proofErr w:type="spellStart"/>
-            <w:r>
-              <w:rPr>
-                <w:lang w:val="en-CA"/>
-              </w:rPr>
-              <w:t>MediaName</w:t>
-            </w:r>
-            <w:proofErr w:type="spellEnd"/>
-            <w:r>
-              <w:rPr>
-                <w:lang w:val="en-CA"/>
-              </w:rPr>
-              <w:t xml:space="preserve">, </w:t>
-            </w:r>
-            <w:proofErr w:type="spellStart"/>
-            <w:r>
-              <w:rPr>
-                <w:lang w:val="en-CA"/>
-              </w:rPr>
-              <w:t>genreName</w:t>
-            </w:r>
-            <w:proofErr w:type="spellEnd"/>
-            <w:r>
-              <w:rPr>
-                <w:lang w:val="en-CA"/>
-              </w:rPr>
-              <w:t>, composer,</w:t>
-            </w:r>
-            <w:r>
-              <w:rPr>
-                <w:lang w:val="en-CA"/>
-              </w:rPr>
-              <w:t xml:space="preserve"> </w:t>
-            </w:r>
-            <w:proofErr w:type="spellStart"/>
-            <w:r>
-              <w:rPr>
-                <w:lang w:val="en-CA"/>
-              </w:rPr>
-              <w:t>timelength</w:t>
-            </w:r>
-            <w:proofErr w:type="spellEnd"/>
-            <w:r>
-              <w:rPr>
-                <w:lang w:val="en-CA"/>
-              </w:rPr>
-              <w:t>,</w:t>
+              <w:t xml:space="preserve"> title, MediaName, genreName, composer,</w:t>
+            </w:r>
+            <w:r>
+              <w:rPr>
+                <w:lang w:val="en-CA"/>
+              </w:rPr>
+              <w:t xml:space="preserve"> timelength,</w:t>
             </w:r>
             <w:r>
               <w:rPr>
@@ -1288,21 +948,7 @@
               <w:rPr>
                 <w:lang w:val="en-CA"/>
               </w:rPr>
-              <w:t xml:space="preserve"> </w:t>
-            </w:r>
-            <w:proofErr w:type="spellStart"/>
-            <w:r>
-              <w:rPr>
-                <w:lang w:val="en-CA"/>
-              </w:rPr>
-              <w:t>unitprice</w:t>
-            </w:r>
-            <w:proofErr w:type="spellEnd"/>
-            <w:r>
-              <w:rPr>
-                <w:lang w:val="en-CA"/>
-              </w:rPr>
-              <w:t>. Display in Tracks.</w:t>
+              <w:t xml:space="preserve"> unitprice. Display in Tracks.</w:t>
             </w:r>
           </w:p>
         </w:tc>
@@ -1386,19 +1032,11 @@
                 <w:lang w:val="en-CA"/>
               </w:rPr>
             </w:pPr>
-            <w:proofErr w:type="spellStart"/>
-            <w:r>
-              <w:rPr>
-                <w:lang w:val="en-CA"/>
-              </w:rPr>
-              <w:t>TrackList</w:t>
-            </w:r>
-            <w:proofErr w:type="spellEnd"/>
-            <w:r>
-              <w:rPr>
-                <w:lang w:val="en-CA"/>
-              </w:rPr>
-              <w:t xml:space="preserve"> (P)</w:t>
+            <w:r>
+              <w:rPr>
+                <w:lang w:val="en-CA"/>
+              </w:rPr>
+              <w:t>TrackList (P)</w:t>
             </w:r>
           </w:p>
         </w:tc>
@@ -1488,30 +1126,8 @@
               <w:rPr>
                 <w:lang w:val="en-CA"/>
               </w:rPr>
-              <w:t>Fetch (</w:t>
-            </w:r>
-            <w:proofErr w:type="spellStart"/>
-            <w:r>
-              <w:rPr>
-                <w:lang w:val="en-CA"/>
-              </w:rPr>
-              <w:t>PlayList</w:t>
-            </w:r>
-            <w:proofErr w:type="spellEnd"/>
-            <w:r>
-              <w:rPr>
-                <w:lang w:val="en-CA"/>
-              </w:rPr>
-              <w:t xml:space="preserve">), Playlist, </w:t>
-            </w:r>
-            <w:proofErr w:type="spellStart"/>
-            <w:r>
-              <w:rPr>
-                <w:lang w:val="en-CA"/>
-              </w:rPr>
-              <w:t>PlayListName</w:t>
-            </w:r>
-            <w:proofErr w:type="spellEnd"/>
+              <w:t>Fetch (PlayList), Playlist, PlayListName</w:t>
+            </w:r>
           </w:p>
         </w:tc>
         <w:tc>
@@ -1528,16 +1144,8 @@
               <w:rPr>
                 <w:lang w:val="en-CA"/>
               </w:rPr>
-              <w:t xml:space="preserve">Fetch </w:t>
-            </w:r>
-            <w:proofErr w:type="spellStart"/>
-            <w:r>
-              <w:rPr>
-                <w:lang w:val="en-CA"/>
-              </w:rPr>
-              <w:t>OnClick</w:t>
-            </w:r>
-            <w:proofErr w:type="spellEnd"/>
+              <w:t>Fetch OnClick</w:t>
+            </w:r>
           </w:p>
           <w:p>
             <w:pPr>
@@ -1620,16 +1228,8 @@
               <w:rPr>
                 <w:lang w:val="en-CA"/>
               </w:rPr>
-              <w:t xml:space="preserve"> to </w:t>
-            </w:r>
-            <w:proofErr w:type="spellStart"/>
-            <w:r>
-              <w:rPr>
-                <w:lang w:val="en-CA"/>
-              </w:rPr>
-              <w:t>PlayList</w:t>
-            </w:r>
-            <w:proofErr w:type="spellEnd"/>
+              <w:t xml:space="preserve"> to PlayList</w:t>
+            </w:r>
             <w:r>
               <w:rPr>
                 <w:lang w:val="en-CA"/>
@@ -1660,25 +1260,7 @@
                 <w:sz w:val="18"/>
                 <w:lang w:val="en-CA"/>
               </w:rPr>
-              <w:t>BBL Class(</w:t>
-            </w:r>
-            <w:proofErr w:type="spellStart"/>
-            <w:r>
-              <w:rPr>
-                <w:b/>
-                <w:sz w:val="18"/>
-                <w:lang w:val="en-CA"/>
-              </w:rPr>
-              <w:t>es</w:t>
-            </w:r>
-            <w:proofErr w:type="spellEnd"/>
-            <w:r>
-              <w:rPr>
-                <w:b/>
-                <w:sz w:val="18"/>
-                <w:lang w:val="en-CA"/>
-              </w:rPr>
-              <w:t>) and Method (s)</w:t>
+              <w:t>BBL Class(es) and Method (s)</w:t>
             </w:r>
           </w:p>
         </w:tc>
@@ -1694,14 +1276,12 @@
                 <w:lang w:val="en-CA"/>
               </w:rPr>
             </w:pPr>
-            <w:proofErr w:type="spellStart"/>
             <w:r>
               <w:rPr>
                 <w:lang w:val="en-CA"/>
               </w:rPr>
               <w:t>PlaylistTracksController</w:t>
             </w:r>
-            <w:proofErr w:type="spellEnd"/>
           </w:p>
         </w:tc>
         <w:tc>
@@ -1719,132 +1299,193 @@
               <w:rPr>
                 <w:lang w:val="en-CA"/>
               </w:rPr>
-              <w:t xml:space="preserve">List&lt; </w:t>
-            </w:r>
-            <w:proofErr w:type="spellStart"/>
-            <w:r>
-              <w:rPr>
-                <w:lang w:val="en-CA"/>
-              </w:rPr>
-              <w:t>UserPlaylistTrack</w:t>
-            </w:r>
-            <w:proofErr w:type="spellEnd"/>
-            <w:r>
-              <w:rPr>
-                <w:lang w:val="en-CA"/>
-              </w:rPr>
-              <w:t xml:space="preserve"> &gt; </w:t>
-            </w:r>
-            <w:proofErr w:type="spellStart"/>
-            <w:r>
-              <w:rPr>
-                <w:lang w:val="en-CA"/>
-              </w:rPr>
-              <w:t>List_TracksForPlaylist</w:t>
-            </w:r>
-            <w:proofErr w:type="spellEnd"/>
-            <w:r>
-              <w:rPr>
-                <w:lang w:val="en-CA"/>
-              </w:rPr>
-              <w:t xml:space="preserve">(string </w:t>
-            </w:r>
-            <w:proofErr w:type="spellStart"/>
-            <w:r>
-              <w:rPr>
-                <w:lang w:val="en-CA"/>
-              </w:rPr>
-              <w:t>playlistname</w:t>
-            </w:r>
-            <w:proofErr w:type="spellEnd"/>
-            <w:r>
-              <w:rPr>
-                <w:lang w:val="en-CA"/>
-              </w:rPr>
-              <w:t>, string username)</w:t>
-            </w:r>
-          </w:p>
-          <w:p>
-            <w:pPr>
-              <w:rPr>
-                <w:lang w:val="en-CA"/>
-              </w:rPr>
-            </w:pPr>
-            <w:r>
-              <w:rPr>
-                <w:lang w:val="en-CA"/>
-              </w:rPr>
-              <w:t xml:space="preserve">Retrieve a list of tracks for supplied playlist name and username. Return </w:t>
-            </w:r>
-            <w:proofErr w:type="spellStart"/>
-            <w:r>
-              <w:rPr>
-                <w:lang w:val="en-CA"/>
-              </w:rPr>
-              <w:t>trackid</w:t>
-            </w:r>
-            <w:proofErr w:type="spellEnd"/>
-            <w:r>
-              <w:rPr>
-                <w:lang w:val="en-CA"/>
-              </w:rPr>
-              <w:t xml:space="preserve">, title, </w:t>
-            </w:r>
-            <w:proofErr w:type="spellStart"/>
-            <w:r>
-              <w:rPr>
-                <w:lang w:val="en-CA"/>
-              </w:rPr>
-              <w:t>timelength</w:t>
-            </w:r>
-            <w:proofErr w:type="spellEnd"/>
-            <w:r>
-              <w:rPr>
-                <w:lang w:val="en-CA"/>
-              </w:rPr>
-              <w:t xml:space="preserve">, </w:t>
-            </w:r>
-            <w:proofErr w:type="spellStart"/>
-            <w:r>
-              <w:rPr>
-                <w:lang w:val="en-CA"/>
-              </w:rPr>
-              <w:t>unitprice</w:t>
-            </w:r>
-            <w:proofErr w:type="spellEnd"/>
-            <w:r>
-              <w:rPr>
-                <w:lang w:val="en-CA"/>
-              </w:rPr>
-              <w:t xml:space="preserve">, </w:t>
-            </w:r>
-            <w:proofErr w:type="spellStart"/>
-            <w:r>
-              <w:rPr>
-                <w:lang w:val="en-CA"/>
-              </w:rPr>
-              <w:t>tracknumber</w:t>
-            </w:r>
-            <w:proofErr w:type="spellEnd"/>
-            <w:r>
-              <w:rPr>
-                <w:lang w:val="en-CA"/>
-              </w:rPr>
-              <w:t xml:space="preserve">. Display in </w:t>
-            </w:r>
-            <w:proofErr w:type="spellStart"/>
-            <w:r>
-              <w:rPr>
-                <w:lang w:val="en-CA"/>
-              </w:rPr>
-              <w:t>PlayList</w:t>
-            </w:r>
-            <w:proofErr w:type="spellEnd"/>
-            <w:r>
-              <w:rPr>
-                <w:lang w:val="en-CA"/>
-              </w:rPr>
-              <w:t>.</w:t>
+              <w:t>List&lt; UserPlaylistTrack &gt; List_TracksForPlaylist(string playlistname, string username)</w:t>
+            </w:r>
+          </w:p>
+          <w:p>
+            <w:pPr>
+              <w:pStyle w:val="ListParagraph"/>
+              <w:numPr>
+                <w:ilvl w:val="0"/>
+                <w:numId w:val="7"/>
+              </w:numPr>
+              <w:rPr>
+                <w:lang w:val="en-CA"/>
+              </w:rPr>
+            </w:pPr>
+            <w:r>
+              <w:rPr>
+                <w:lang w:val="en-CA"/>
+              </w:rPr>
+              <w:t>Retrieve a list of tracks for supplied playlist name and username. Return trackid, title, timelength, unitprice, tracknumber. Display in PlayList.</w:t>
+            </w:r>
+          </w:p>
+          <w:p>
+            <w:pPr>
+              <w:pStyle w:val="ListParagraph"/>
+              <w:rPr>
+                <w:lang w:val="en-CA"/>
+              </w:rPr>
+            </w:pPr>
+          </w:p>
+          <w:p>
+            <w:pPr>
+              <w:pStyle w:val="ListParagraph"/>
+              <w:rPr>
+                <w:lang w:val="en-CA"/>
+              </w:rPr>
+            </w:pPr>
+          </w:p>
+          <w:p>
+            <w:pPr>
+              <w:pStyle w:val="ListParagraph"/>
+              <w:rPr>
+                <w:lang w:val="en-CA"/>
+              </w:rPr>
+            </w:pPr>
+          </w:p>
+          <w:p>
+            <w:pPr>
+              <w:pStyle w:val="ListParagraph"/>
+              <w:rPr>
+                <w:lang w:val="en-CA"/>
+              </w:rPr>
+            </w:pPr>
+          </w:p>
+          <w:p>
+            <w:pPr>
+              <w:pStyle w:val="ListParagraph"/>
+              <w:ind w:left="0"/>
+              <w:rPr>
+                <w:lang w:val="en-CA"/>
+              </w:rPr>
+            </w:pPr>
+          </w:p>
+          <w:p>
+            <w:pPr>
+              <w:pStyle w:val="ListParagraph"/>
+              <w:ind w:left="0"/>
+              <w:rPr>
+                <w:b/>
+                <w:u w:val="single"/>
+                <w:lang w:val="en-CA"/>
+              </w:rPr>
+            </w:pPr>
+            <w:r>
+              <w:rPr>
+                <w:b/>
+                <w:u w:val="single"/>
+                <w:lang w:val="en-CA"/>
+              </w:rPr>
+              <w:t>*</w:t>
+            </w:r>
+            <w:r>
+              <w:rPr>
+                <w:b/>
+                <w:u w:val="single"/>
+                <w:lang w:val="en-CA"/>
+              </w:rPr>
+              <w:t>ANOTHER WAY TO EXPLAIN THE METHOD</w:t>
+            </w:r>
+            <w:r>
+              <w:rPr>
+                <w:b/>
+                <w:u w:val="single"/>
+                <w:lang w:val="en-CA"/>
+              </w:rPr>
+              <w:t>*</w:t>
+            </w:r>
+            <w:bookmarkStart w:id="0" w:name="_GoBack"/>
+            <w:bookmarkEnd w:id="0"/>
+          </w:p>
+          <w:p>
+            <w:pPr>
+              <w:pStyle w:val="ListParagraph"/>
+              <w:numPr>
+                <w:ilvl w:val="0"/>
+                <w:numId w:val="7"/>
+              </w:numPr>
+              <w:rPr>
+                <w:lang w:val="en-CA"/>
+              </w:rPr>
+            </w:pPr>
+            <w:r>
+              <w:rPr>
+                <w:lang w:val="en-CA"/>
+              </w:rPr>
+              <w:t>Check for existing playlist</w:t>
+            </w:r>
+          </w:p>
+          <w:p>
+            <w:pPr>
+              <w:pStyle w:val="ListParagraph"/>
+              <w:numPr>
+                <w:ilvl w:val="0"/>
+                <w:numId w:val="7"/>
+              </w:numPr>
+              <w:rPr>
+                <w:lang w:val="en-CA"/>
+              </w:rPr>
+            </w:pPr>
+            <w:r>
+              <w:rPr>
+                <w:lang w:val="en-CA"/>
+              </w:rPr>
+              <w:t>Optional : Add if playlist does not exist</w:t>
+            </w:r>
+          </w:p>
+          <w:p>
+            <w:pPr>
+              <w:pStyle w:val="ListParagraph"/>
+              <w:numPr>
+                <w:ilvl w:val="0"/>
+                <w:numId w:val="7"/>
+              </w:numPr>
+              <w:rPr>
+                <w:lang w:val="en-CA"/>
+              </w:rPr>
+            </w:pPr>
+            <w:r>
+              <w:rPr>
+                <w:lang w:val="en-CA"/>
+              </w:rPr>
+              <w:t>Check for track on playlist</w:t>
+            </w:r>
+          </w:p>
+          <w:p>
+            <w:pPr>
+              <w:pStyle w:val="ListParagraph"/>
+              <w:numPr>
+                <w:ilvl w:val="0"/>
+                <w:numId w:val="7"/>
+              </w:numPr>
+              <w:rPr>
+                <w:lang w:val="en-CA"/>
+              </w:rPr>
+            </w:pPr>
+            <w:r>
+              <w:rPr>
+                <w:lang w:val="en-CA"/>
+              </w:rPr>
+              <w:t>Error: If track exists, put out an error message</w:t>
+            </w:r>
+          </w:p>
+          <w:p>
+            <w:pPr>
+              <w:pStyle w:val="ListParagraph"/>
+              <w:numPr>
+                <w:ilvl w:val="0"/>
+                <w:numId w:val="7"/>
+              </w:numPr>
+              <w:rPr>
+                <w:lang w:val="en-CA"/>
+              </w:rPr>
+            </w:pPr>
+            <w:r>
+              <w:rPr>
+                <w:lang w:val="en-CA"/>
+              </w:rPr>
+              <w:t>Add Track to playlist</w:t>
             </w:r>
           </w:p>
         </w:tc>
@@ -1870,6 +1511,7 @@
                 <w:sz w:val="18"/>
                 <w:lang w:val="en-CA"/>
               </w:rPr>
+              <w:lastRenderedPageBreak/>
               <w:t>SQL Table(s): (C,R,U,D)</w:t>
             </w:r>
           </w:p>
@@ -1910,33 +1552,11 @@
                 <w:lang w:val="en-CA"/>
               </w:rPr>
             </w:pPr>
-            <w:proofErr w:type="spellStart"/>
-            <w:r>
-              <w:rPr>
-                <w:lang w:val="en-CA"/>
-              </w:rPr>
-              <w:t>PlayList</w:t>
-            </w:r>
-            <w:proofErr w:type="spellEnd"/>
-            <w:r>
-              <w:rPr>
-                <w:lang w:val="en-CA"/>
-              </w:rPr>
-              <w:t xml:space="preserve"> (R), </w:t>
-            </w:r>
-            <w:proofErr w:type="spellStart"/>
-            <w:r>
-              <w:rPr>
-                <w:lang w:val="en-CA"/>
-              </w:rPr>
-              <w:t>PlaylistTracks</w:t>
-            </w:r>
-            <w:proofErr w:type="spellEnd"/>
-            <w:r>
-              <w:rPr>
-                <w:lang w:val="en-CA"/>
-              </w:rPr>
-              <w:t>(R)</w:t>
+            <w:r>
+              <w:rPr>
+                <w:lang w:val="en-CA"/>
+              </w:rPr>
+              <w:t>PlayList (R), PlaylistTracks(R)</w:t>
             </w:r>
           </w:p>
         </w:tc>
@@ -1950,19 +1570,11 @@
                 <w:lang w:val="en-CA"/>
               </w:rPr>
             </w:pPr>
-            <w:proofErr w:type="spellStart"/>
-            <w:r>
-              <w:rPr>
-                <w:lang w:val="en-CA"/>
-              </w:rPr>
-              <w:t>UserPlaylistTrack</w:t>
-            </w:r>
-            <w:proofErr w:type="spellEnd"/>
-            <w:r>
-              <w:rPr>
-                <w:lang w:val="en-CA"/>
-              </w:rPr>
-              <w:t xml:space="preserve"> (P)</w:t>
+            <w:r>
+              <w:rPr>
+                <w:lang w:val="en-CA"/>
+              </w:rPr>
+              <w:t>UserPlaylistTrack (P)</w:t>
             </w:r>
           </w:p>
         </w:tc>
@@ -2068,14 +1680,12 @@
                 <w:lang w:val="en-CA"/>
               </w:rPr>
             </w:pPr>
-            <w:proofErr w:type="spellStart"/>
             <w:r>
               <w:rPr>
                 <w:lang w:val="en-CA"/>
               </w:rPr>
               <w:t>ArtistDDL</w:t>
             </w:r>
-            <w:proofErr w:type="spellEnd"/>
           </w:p>
         </w:tc>
         <w:tc>
@@ -2092,16 +1702,8 @@
               <w:rPr>
                 <w:lang w:val="en-CA"/>
               </w:rPr>
-              <w:t xml:space="preserve">None / wired via </w:t>
-            </w:r>
-            <w:proofErr w:type="spellStart"/>
-            <w:r>
-              <w:rPr>
-                <w:lang w:val="en-CA"/>
-              </w:rPr>
-              <w:t>ObjectDataSource</w:t>
-            </w:r>
-            <w:proofErr w:type="spellEnd"/>
+              <w:t>None / wired via ObjectDataSource</w:t>
+            </w:r>
           </w:p>
         </w:tc>
       </w:tr>
@@ -2132,25 +1734,7 @@
                 <w:sz w:val="18"/>
                 <w:lang w:val="en-CA"/>
               </w:rPr>
-              <w:t>L Class(</w:t>
-            </w:r>
-            <w:proofErr w:type="spellStart"/>
-            <w:r>
-              <w:rPr>
-                <w:b/>
-                <w:sz w:val="18"/>
-                <w:lang w:val="en-CA"/>
-              </w:rPr>
-              <w:t>es</w:t>
-            </w:r>
-            <w:proofErr w:type="spellEnd"/>
-            <w:r>
-              <w:rPr>
-                <w:b/>
-                <w:sz w:val="18"/>
-                <w:lang w:val="en-CA"/>
-              </w:rPr>
-              <w:t>) and Method (s)</w:t>
+              <w:t>L Class(es) and Method (s)</w:t>
             </w:r>
           </w:p>
         </w:tc>
@@ -2166,14 +1750,12 @@
                 <w:lang w:val="en-CA"/>
               </w:rPr>
             </w:pPr>
-            <w:proofErr w:type="spellStart"/>
             <w:r>
               <w:rPr>
                 <w:lang w:val="en-CA"/>
               </w:rPr>
               <w:t>ArtistController</w:t>
             </w:r>
-            <w:proofErr w:type="spellEnd"/>
           </w:p>
         </w:tc>
         <w:tc>
@@ -2191,35 +1773,7 @@
               <w:rPr>
                 <w:lang w:val="en-CA"/>
               </w:rPr>
-              <w:t>List&lt;</w:t>
-            </w:r>
-            <w:proofErr w:type="spellStart"/>
-            <w:r>
-              <w:rPr>
-                <w:lang w:val="en-CA"/>
-              </w:rPr>
-              <w:t>SelectionList</w:t>
-            </w:r>
-            <w:proofErr w:type="spellEnd"/>
-            <w:r>
-              <w:rPr>
-                <w:lang w:val="en-CA"/>
-              </w:rPr>
-              <w:t xml:space="preserve">&gt; </w:t>
-            </w:r>
-            <w:proofErr w:type="spellStart"/>
-            <w:r>
-              <w:rPr>
-                <w:lang w:val="en-CA"/>
-              </w:rPr>
-              <w:t>List_ArtistNames</w:t>
-            </w:r>
-            <w:proofErr w:type="spellEnd"/>
-            <w:r>
-              <w:rPr>
-                <w:lang w:val="en-CA"/>
-              </w:rPr>
-              <w:t>()</w:t>
+              <w:t>List&lt;SelectionList&gt; List_ArtistNames()</w:t>
             </w:r>
           </w:p>
           <w:p>
@@ -2316,19 +1870,11 @@
                 <w:lang w:val="en-CA"/>
               </w:rPr>
             </w:pPr>
-            <w:proofErr w:type="spellStart"/>
-            <w:r>
-              <w:rPr>
-                <w:lang w:val="en-CA"/>
-              </w:rPr>
-              <w:t>SelectionList</w:t>
-            </w:r>
-            <w:proofErr w:type="spellEnd"/>
-            <w:r>
-              <w:rPr>
-                <w:lang w:val="en-CA"/>
-              </w:rPr>
-              <w:t xml:space="preserve"> (P)</w:t>
+            <w:r>
+              <w:rPr>
+                <w:lang w:val="en-CA"/>
+              </w:rPr>
+              <w:t>SelectionList (P)</w:t>
             </w:r>
           </w:p>
         </w:tc>
@@ -2347,8 +1893,6 @@
           <w:lang w:val="en-CA" w:eastAsia="en-CA"/>
         </w:rPr>
       </w:pPr>
-      <w:bookmarkStart w:id="0" w:name="_GoBack"/>
-      <w:bookmarkEnd w:id="0"/>
     </w:p>
     <w:tbl>
       <w:tblPr>
@@ -2422,42 +1966,12 @@
                 <w:lang w:val="en-CA"/>
               </w:rPr>
             </w:pPr>
-            <w:proofErr w:type="spellStart"/>
-            <w:r>
-              <w:rPr>
-                <w:lang w:val="en-CA"/>
-              </w:rPr>
-              <w:t>TrackSelectionList</w:t>
-            </w:r>
-            <w:proofErr w:type="spellEnd"/>
-            <w:r>
-              <w:rPr>
-                <w:lang w:val="en-CA"/>
-              </w:rPr>
-              <w:t xml:space="preserve">, </w:t>
-            </w:r>
-            <w:proofErr w:type="spellStart"/>
-            <w:r>
-              <w:rPr>
-                <w:lang w:val="en-CA"/>
-              </w:rPr>
-              <w:t>PlayList</w:t>
-            </w:r>
-            <w:proofErr w:type="spellEnd"/>
-            <w:r>
-              <w:rPr>
-                <w:lang w:val="en-CA"/>
-              </w:rPr>
-              <w:t xml:space="preserve">, </w:t>
-            </w:r>
-            <w:proofErr w:type="spellStart"/>
-            <w:r>
-              <w:rPr>
-                <w:lang w:val="en-CA"/>
-              </w:rPr>
-              <w:t>PlaylistName</w:t>
-            </w:r>
-            <w:proofErr w:type="spellEnd"/>
+            <w:r>
+              <w:rPr>
+                <w:lang w:val="en-CA"/>
+              </w:rPr>
+              <w:t>TrackSelectionList, PlayList, PlaylistName</w:t>
+            </w:r>
           </w:p>
         </w:tc>
         <w:tc>
@@ -2590,25 +2104,7 @@
                 <w:sz w:val="18"/>
                 <w:lang w:val="en-CA"/>
               </w:rPr>
-              <w:t>L Class(</w:t>
-            </w:r>
-            <w:proofErr w:type="spellStart"/>
-            <w:r>
-              <w:rPr>
-                <w:b/>
-                <w:sz w:val="18"/>
-                <w:lang w:val="en-CA"/>
-              </w:rPr>
-              <w:t>es</w:t>
-            </w:r>
-            <w:proofErr w:type="spellEnd"/>
-            <w:r>
-              <w:rPr>
-                <w:b/>
-                <w:sz w:val="18"/>
-                <w:lang w:val="en-CA"/>
-              </w:rPr>
-              <w:t>) and Method (s)</w:t>
+              <w:t>L Class(es) and Method (s)</w:t>
             </w:r>
           </w:p>
         </w:tc>
@@ -2624,14 +2120,12 @@
                 <w:lang w:val="en-CA"/>
               </w:rPr>
             </w:pPr>
-            <w:proofErr w:type="spellStart"/>
             <w:r>
               <w:rPr>
                 <w:lang w:val="en-CA"/>
               </w:rPr>
               <w:t>PlaylistTracksController</w:t>
             </w:r>
-            <w:proofErr w:type="spellEnd"/>
           </w:p>
         </w:tc>
         <w:tc>
@@ -2654,16 +2148,8 @@
               <w:rPr>
                 <w:lang w:val="en-CA"/>
               </w:rPr>
-              <w:t xml:space="preserve">void </w:t>
-            </w:r>
-            <w:proofErr w:type="spellStart"/>
-            <w:r>
-              <w:rPr>
-                <w:lang w:val="en-CA"/>
-              </w:rPr>
-              <w:t>Add_TrackToPlaylist</w:t>
-            </w:r>
-            <w:proofErr w:type="spellEnd"/>
+              <w:t>void Add_TrackToPlaylist</w:t>
+            </w:r>
             <w:r>
               <w:rPr>
                 <w:lang w:val="en-CA"/>
@@ -2674,49 +2160,7 @@
               <w:rPr>
                 <w:lang w:val="en-CA"/>
               </w:rPr>
-              <w:t xml:space="preserve">(string </w:t>
-            </w:r>
-            <w:proofErr w:type="spellStart"/>
-            <w:r>
-              <w:rPr>
-                <w:lang w:val="en-CA"/>
-              </w:rPr>
-              <w:t>playlistname</w:t>
-            </w:r>
-            <w:proofErr w:type="spellEnd"/>
-            <w:r>
-              <w:rPr>
-                <w:lang w:val="en-CA"/>
-              </w:rPr>
-              <w:t xml:space="preserve">, string username, </w:t>
-            </w:r>
-            <w:proofErr w:type="spellStart"/>
-            <w:r>
-              <w:rPr>
-                <w:lang w:val="en-CA"/>
-              </w:rPr>
-              <w:t>int</w:t>
-            </w:r>
-            <w:proofErr w:type="spellEnd"/>
-            <w:r>
-              <w:rPr>
-                <w:lang w:val="en-CA"/>
-              </w:rPr>
-              <w:t xml:space="preserve"> </w:t>
-            </w:r>
-            <w:proofErr w:type="spellStart"/>
-            <w:r>
-              <w:rPr>
-                <w:lang w:val="en-CA"/>
-              </w:rPr>
-              <w:t>trackid</w:t>
-            </w:r>
-            <w:proofErr w:type="spellEnd"/>
-            <w:r>
-              <w:rPr>
-                <w:lang w:val="en-CA"/>
-              </w:rPr>
-              <w:t>)</w:t>
+              <w:t>(string playlistname, string username, int trackid)</w:t>
             </w:r>
           </w:p>
           <w:p>
@@ -2767,55 +2211,13 @@
               <w:rPr>
                 <w:lang w:val="en-CA"/>
               </w:rPr>
-              <w:t xml:space="preserve"> </w:t>
-            </w:r>
-            <w:proofErr w:type="spellStart"/>
-            <w:r>
-              <w:rPr>
-                <w:lang w:val="en-CA"/>
-              </w:rPr>
-              <w:t>UserPlaylistTrack</w:t>
-            </w:r>
-            <w:proofErr w:type="spellEnd"/>
-            <w:r>
-              <w:rPr>
-                <w:lang w:val="en-CA"/>
-              </w:rPr>
-              <w:t xml:space="preserve"> </w:t>
-            </w:r>
-            <w:r>
-              <w:rPr>
-                <w:lang w:val="en-CA"/>
-              </w:rPr>
-              <w:t xml:space="preserve">&gt; </w:t>
-            </w:r>
-            <w:proofErr w:type="spellStart"/>
-            <w:r>
-              <w:rPr>
-                <w:lang w:val="en-CA"/>
-              </w:rPr>
-              <w:t>PlaylistTracks_GetByPlaylist</w:t>
-            </w:r>
-            <w:proofErr w:type="spellEnd"/>
-            <w:r>
-              <w:rPr>
-                <w:lang w:val="en-CA"/>
-              </w:rPr>
-              <w:t xml:space="preserve"> (string </w:t>
-            </w:r>
-            <w:proofErr w:type="spellStart"/>
-            <w:r>
-              <w:rPr>
-                <w:lang w:val="en-CA"/>
-              </w:rPr>
-              <w:t>playlistname</w:t>
-            </w:r>
-            <w:proofErr w:type="spellEnd"/>
-            <w:r>
-              <w:rPr>
-                <w:lang w:val="en-CA"/>
-              </w:rPr>
-              <w:t>, string username)</w:t>
+              <w:t xml:space="preserve"> UserPlaylistTrack </w:t>
+            </w:r>
+            <w:r>
+              <w:rPr>
+                <w:lang w:val="en-CA"/>
+              </w:rPr>
+              <w:t>&gt; PlaylistTracks_GetByPlaylist (string playlistname, string username)</w:t>
             </w:r>
           </w:p>
           <w:p>
@@ -2833,16 +2235,8 @@
               <w:rPr>
                 <w:lang w:val="en-CA"/>
               </w:rPr>
-              <w:t xml:space="preserve">Retrieve the playlist for the user via </w:t>
-            </w:r>
-            <w:proofErr w:type="spellStart"/>
-            <w:r>
-              <w:rPr>
-                <w:lang w:val="en-CA"/>
-              </w:rPr>
-              <w:t>playlistname</w:t>
-            </w:r>
-            <w:proofErr w:type="spellEnd"/>
+              <w:t>Retrieve the playlist for the user via playlistname</w:t>
+            </w:r>
           </w:p>
         </w:tc>
       </w:tr>
@@ -2907,7 +2301,6 @@
                 <w:lang w:val="en-CA"/>
               </w:rPr>
             </w:pPr>
-            <w:proofErr w:type="spellStart"/>
             <w:r>
               <w:rPr>
                 <w:lang w:val="en-CA"/>
@@ -2920,7 +2313,6 @@
               </w:rPr>
               <w:t>Tracks</w:t>
             </w:r>
-            <w:proofErr w:type="spellEnd"/>
             <w:r>
               <w:rPr>
                 <w:lang w:val="en-CA"/>
@@ -2987,19 +2379,11 @@
                 <w:lang w:val="en-CA"/>
               </w:rPr>
             </w:pPr>
-            <w:proofErr w:type="spellStart"/>
-            <w:r>
-              <w:rPr>
-                <w:lang w:val="en-CA"/>
-              </w:rPr>
-              <w:t>UserPlaylistTrack</w:t>
-            </w:r>
-            <w:proofErr w:type="spellEnd"/>
-            <w:r>
-              <w:rPr>
-                <w:lang w:val="en-CA"/>
-              </w:rPr>
-              <w:t>(P)</w:t>
+            <w:r>
+              <w:rPr>
+                <w:lang w:val="en-CA"/>
+              </w:rPr>
+              <w:t>UserPlaylistTrack(P)</w:t>
             </w:r>
           </w:p>
         </w:tc>
@@ -3675,6 +3059,119 @@
       </w:pPr>
     </w:lvl>
   </w:abstractNum>
+  <w:abstractNum w:abstractNumId="6" w15:restartNumberingAfterBreak="0">
+    <w:nsid w:val="67463312"/>
+    <w:multiLevelType w:val="hybridMultilevel"/>
+    <w:tmpl w:val="F81E4C6E"/>
+    <w:lvl w:ilvl="0" w:tplc="04090001">
+      <w:start w:val="1"/>
+      <w:numFmt w:val="bullet"/>
+      <w:lvlText w:val=""/>
+      <w:lvlJc w:val="left"/>
+      <w:pPr>
+        <w:ind w:left="720" w:hanging="360"/>
+      </w:pPr>
+      <w:rPr>
+        <w:rFonts w:ascii="Symbol" w:hAnsi="Symbol" w:hint="default"/>
+      </w:rPr>
+    </w:lvl>
+    <w:lvl w:ilvl="1" w:tplc="04090003" w:tentative="1">
+      <w:start w:val="1"/>
+      <w:numFmt w:val="bullet"/>
+      <w:lvlText w:val="o"/>
+      <w:lvlJc w:val="left"/>
+      <w:pPr>
+        <w:ind w:left="1440" w:hanging="360"/>
+      </w:pPr>
+      <w:rPr>
+        <w:rFonts w:ascii="Courier New" w:hAnsi="Courier New" w:cs="Courier New" w:hint="default"/>
+      </w:rPr>
+    </w:lvl>
+    <w:lvl w:ilvl="2" w:tplc="04090005" w:tentative="1">
+      <w:start w:val="1"/>
+      <w:numFmt w:val="bullet"/>
+      <w:lvlText w:val=""/>
+      <w:lvlJc w:val="left"/>
+      <w:pPr>
+        <w:ind w:left="2160" w:hanging="360"/>
+      </w:pPr>
+      <w:rPr>
+        <w:rFonts w:ascii="Wingdings" w:hAnsi="Wingdings" w:hint="default"/>
+      </w:rPr>
+    </w:lvl>
+    <w:lvl w:ilvl="3" w:tplc="04090001" w:tentative="1">
+      <w:start w:val="1"/>
+      <w:numFmt w:val="bullet"/>
+      <w:lvlText w:val=""/>
+      <w:lvlJc w:val="left"/>
+      <w:pPr>
+        <w:ind w:left="2880" w:hanging="360"/>
+      </w:pPr>
+      <w:rPr>
+        <w:rFonts w:ascii="Symbol" w:hAnsi="Symbol" w:hint="default"/>
+      </w:rPr>
+    </w:lvl>
+    <w:lvl w:ilvl="4" w:tplc="04090003" w:tentative="1">
+      <w:start w:val="1"/>
+      <w:numFmt w:val="bullet"/>
+      <w:lvlText w:val="o"/>
+      <w:lvlJc w:val="left"/>
+      <w:pPr>
+        <w:ind w:left="3600" w:hanging="360"/>
+      </w:pPr>
+      <w:rPr>
+        <w:rFonts w:ascii="Courier New" w:hAnsi="Courier New" w:cs="Courier New" w:hint="default"/>
+      </w:rPr>
+    </w:lvl>
+    <w:lvl w:ilvl="5" w:tplc="04090005" w:tentative="1">
+      <w:start w:val="1"/>
+      <w:numFmt w:val="bullet"/>
+      <w:lvlText w:val=""/>
+      <w:lvlJc w:val="left"/>
+      <w:pPr>
+        <w:ind w:left="4320" w:hanging="360"/>
+      </w:pPr>
+      <w:rPr>
+        <w:rFonts w:ascii="Wingdings" w:hAnsi="Wingdings" w:hint="default"/>
+      </w:rPr>
+    </w:lvl>
+    <w:lvl w:ilvl="6" w:tplc="04090001" w:tentative="1">
+      <w:start w:val="1"/>
+      <w:numFmt w:val="bullet"/>
+      <w:lvlText w:val=""/>
+      <w:lvlJc w:val="left"/>
+      <w:pPr>
+        <w:ind w:left="5040" w:hanging="360"/>
+      </w:pPr>
+      <w:rPr>
+        <w:rFonts w:ascii="Symbol" w:hAnsi="Symbol" w:hint="default"/>
+      </w:rPr>
+    </w:lvl>
+    <w:lvl w:ilvl="7" w:tplc="04090003" w:tentative="1">
+      <w:start w:val="1"/>
+      <w:numFmt w:val="bullet"/>
+      <w:lvlText w:val="o"/>
+      <w:lvlJc w:val="left"/>
+      <w:pPr>
+        <w:ind w:left="5760" w:hanging="360"/>
+      </w:pPr>
+      <w:rPr>
+        <w:rFonts w:ascii="Courier New" w:hAnsi="Courier New" w:cs="Courier New" w:hint="default"/>
+      </w:rPr>
+    </w:lvl>
+    <w:lvl w:ilvl="8" w:tplc="04090005" w:tentative="1">
+      <w:start w:val="1"/>
+      <w:numFmt w:val="bullet"/>
+      <w:lvlText w:val=""/>
+      <w:lvlJc w:val="left"/>
+      <w:pPr>
+        <w:ind w:left="6480" w:hanging="360"/>
+      </w:pPr>
+      <w:rPr>
+        <w:rFonts w:ascii="Wingdings" w:hAnsi="Wingdings" w:hint="default"/>
+      </w:rPr>
+    </w:lvl>
+  </w:abstractNum>
   <w:num w:numId="1">
     <w:abstractNumId w:val="0"/>
   </w:num>
@@ -3692,6 +3189,9 @@
   </w:num>
   <w:num w:numId="6">
     <w:abstractNumId w:val="5"/>
+  </w:num>
+  <w:num w:numId="7">
+    <w:abstractNumId w:val="6"/>
   </w:num>
 </w:numbering>
 </file>

</xml_diff>